<commit_message>
Updated the build guide with MSVS2013 settings
Also added breakpoints of all CALLBACK functions for easy debugging.
</commit_message>
<xml_diff>
--- a/guides/build_guide.docx
+++ b/guides/build_guide.docx
@@ -727,31 +727,7 @@
           <w:sz w:val="20"/>
           <w:szCs w:val="20"/>
         </w:rPr>
-        <w:t xml:space="preserve"> select a long or deep </w:t>
-      </w:r>
-      <w:proofErr w:type="gramStart"/>
-      <w:r>
-        <w:rPr>
-          <w:rFonts w:asciiTheme="minorBidi" w:hAnsiTheme="minorBidi"/>
-          <w:b/>
-          <w:bCs/>
-          <w:color w:val="FF0000"/>
-          <w:sz w:val="20"/>
-          <w:szCs w:val="20"/>
-        </w:rPr>
-        <w:t>path</w:t>
-      </w:r>
-      <w:proofErr w:type="gramEnd"/>
-      <w:r>
-        <w:rPr>
-          <w:rFonts w:asciiTheme="minorBidi" w:hAnsiTheme="minorBidi"/>
-          <w:b/>
-          <w:bCs/>
-          <w:color w:val="FF0000"/>
-          <w:sz w:val="20"/>
-          <w:szCs w:val="20"/>
-        </w:rPr>
-        <w:t>.</w:t>
+        <w:t xml:space="preserve"> select a long or deep path.</w:t>
       </w:r>
       <w:r>
         <w:rPr>
@@ -2069,13 +2045,13 @@
           <w:tab w:val="left" w:pos="1276"/>
         </w:tabs>
         <w:rPr>
+          <w:rStyle w:val="Hyperlink"/>
           <w:rFonts w:asciiTheme="minorBidi" w:hAnsiTheme="minorBidi"/>
           <w:b/>
           <w:bCs/>
           <w:color w:val="FF0000"/>
           <w:sz w:val="20"/>
           <w:szCs w:val="20"/>
-          <w:u w:val="single"/>
         </w:rPr>
       </w:pPr>
       <w:r>
@@ -2119,6 +2095,191 @@
     <w:p>
       <w:pPr>
         <w:pStyle w:val="a3"/>
+        <w:numPr>
+          <w:ilvl w:val="0"/>
+          <w:numId w:val="2"/>
+        </w:numPr>
+        <w:tabs>
+          <w:tab w:val="left" w:pos="1276"/>
+        </w:tabs>
+        <w:rPr>
+          <w:rFonts w:asciiTheme="minorBidi" w:hAnsiTheme="minorBidi"/>
+          <w:b/>
+          <w:bCs/>
+          <w:color w:val="FF0000"/>
+          <w:sz w:val="20"/>
+          <w:szCs w:val="20"/>
+          <w:u w:val="single"/>
+        </w:rPr>
+      </w:pPr>
+      <w:r>
+        <w:rPr>
+          <w:rFonts w:asciiTheme="minorBidi" w:hAnsiTheme="minorBidi"/>
+          <w:sz w:val="20"/>
+          <w:szCs w:val="20"/>
+        </w:rPr>
+        <w:t xml:space="preserve">Download </w:t>
+      </w:r>
+      <w:r>
+        <w:rPr>
+          <w:rFonts w:asciiTheme="minorBidi" w:hAnsiTheme="minorBidi"/>
+          <w:b/>
+          <w:bCs/>
+          <w:sz w:val="20"/>
+          <w:szCs w:val="20"/>
+        </w:rPr>
+        <w:t>Microsoft Visual Studio 201</w:t>
+      </w:r>
+      <w:r>
+        <w:rPr>
+          <w:rFonts w:asciiTheme="minorBidi" w:hAnsiTheme="minorBidi"/>
+          <w:b/>
+          <w:bCs/>
+          <w:sz w:val="20"/>
+          <w:szCs w:val="20"/>
+        </w:rPr>
+        <w:t>3</w:t>
+      </w:r>
+      <w:r>
+        <w:rPr>
+          <w:rFonts w:asciiTheme="minorBidi" w:hAnsiTheme="minorBidi"/>
+          <w:b/>
+          <w:bCs/>
+          <w:sz w:val="20"/>
+          <w:szCs w:val="20"/>
+        </w:rPr>
+        <w:t xml:space="preserve"> Professional</w:t>
+      </w:r>
+      <w:r>
+        <w:rPr>
+          <w:rFonts w:asciiTheme="minorBidi" w:hAnsiTheme="minorBidi"/>
+          <w:sz w:val="20"/>
+          <w:szCs w:val="20"/>
+        </w:rPr>
+        <w:t xml:space="preserve"> </w:t>
+      </w:r>
+      <w:r>
+        <w:rPr>
+          <w:rFonts w:asciiTheme="minorBidi" w:hAnsiTheme="minorBidi"/>
+          <w:sz w:val="20"/>
+          <w:szCs w:val="20"/>
+        </w:rPr>
+        <w:t xml:space="preserve">settings </w:t>
+      </w:r>
+      <w:r>
+        <w:rPr>
+          <w:rFonts w:asciiTheme="minorBidi" w:hAnsiTheme="minorBidi"/>
+          <w:sz w:val="20"/>
+          <w:szCs w:val="20"/>
+        </w:rPr>
+        <w:t xml:space="preserve">file </w:t>
+      </w:r>
+      <w:bookmarkStart w:id="0" w:name="_GoBack"/>
+      <w:bookmarkEnd w:id="0"/>
+      <w:r>
+        <w:rPr>
+          <w:rFonts w:asciiTheme="minorBidi" w:hAnsiTheme="minorBidi"/>
+          <w:sz w:val="20"/>
+          <w:szCs w:val="20"/>
+        </w:rPr>
+        <w:t xml:space="preserve">here: </w:t>
+      </w:r>
+      <w:hyperlink r:id="rId20" w:history="1">
+        <w:r>
+          <w:rPr>
+            <w:rStyle w:val="Hyperlink"/>
+          </w:rPr>
+          <w:t>http://ge.tt/4bGuYq02/v/0?c</w:t>
+        </w:r>
+      </w:hyperlink>
+    </w:p>
+    <w:p>
+      <w:pPr>
+        <w:pStyle w:val="a3"/>
+        <w:numPr>
+          <w:ilvl w:val="0"/>
+          <w:numId w:val="2"/>
+        </w:numPr>
+        <w:tabs>
+          <w:tab w:val="left" w:pos="1276"/>
+        </w:tabs>
+        <w:rPr>
+          <w:rFonts w:asciiTheme="minorBidi" w:hAnsiTheme="minorBidi"/>
+          <w:b/>
+          <w:bCs/>
+          <w:color w:val="FF0000"/>
+          <w:sz w:val="20"/>
+          <w:szCs w:val="20"/>
+          <w:u w:val="single"/>
+        </w:rPr>
+      </w:pPr>
+      <w:r>
+        <w:rPr>
+          <w:rFonts w:asciiTheme="minorBidi" w:hAnsiTheme="minorBidi"/>
+          <w:sz w:val="20"/>
+          <w:szCs w:val="20"/>
+        </w:rPr>
+        <w:lastRenderedPageBreak/>
+        <w:t xml:space="preserve">Download </w:t>
+      </w:r>
+      <w:r>
+        <w:rPr>
+          <w:rFonts w:asciiTheme="minorBidi" w:hAnsiTheme="minorBidi"/>
+          <w:b/>
+          <w:bCs/>
+          <w:sz w:val="20"/>
+          <w:szCs w:val="20"/>
+        </w:rPr>
+        <w:t>Microsoft Visual Studio 201</w:t>
+      </w:r>
+      <w:r>
+        <w:rPr>
+          <w:rFonts w:asciiTheme="minorBidi" w:hAnsiTheme="minorBidi"/>
+          <w:b/>
+          <w:bCs/>
+          <w:sz w:val="20"/>
+          <w:szCs w:val="20"/>
+        </w:rPr>
+        <w:t>3</w:t>
+      </w:r>
+      <w:r>
+        <w:rPr>
+          <w:rFonts w:asciiTheme="minorBidi" w:hAnsiTheme="minorBidi"/>
+          <w:b/>
+          <w:bCs/>
+          <w:sz w:val="20"/>
+          <w:szCs w:val="20"/>
+        </w:rPr>
+        <w:t xml:space="preserve"> Professional</w:t>
+      </w:r>
+      <w:r>
+        <w:rPr>
+          <w:rFonts w:asciiTheme="minorBidi" w:hAnsiTheme="minorBidi"/>
+          <w:sz w:val="20"/>
+          <w:szCs w:val="20"/>
+        </w:rPr>
+        <w:t xml:space="preserve"> </w:t>
+      </w:r>
+      <w:r>
+        <w:rPr>
+          <w:rFonts w:asciiTheme="minorBidi" w:hAnsiTheme="minorBidi"/>
+          <w:sz w:val="20"/>
+          <w:szCs w:val="20"/>
+        </w:rPr>
+        <w:t xml:space="preserve">breakpoints file: </w:t>
+      </w:r>
+      <w:hyperlink r:id="rId21" w:history="1">
+        <w:r>
+          <w:rPr>
+            <w:rStyle w:val="Hyperlink"/>
+          </w:rPr>
+          <w:t>http://ge.tt/5utGZq02/v/0?c</w:t>
+        </w:r>
+      </w:hyperlink>
+    </w:p>
+    <w:p>
+      <w:pPr>
+        <w:pStyle w:val="a3"/>
         <w:ind w:left="0"/>
         <w:jc w:val="both"/>
         <w:rPr>
@@ -2202,7 +2363,6 @@
           <w:sz w:val="20"/>
           <w:szCs w:val="20"/>
         </w:rPr>
-        <w:lastRenderedPageBreak/>
         <w:t xml:space="preserve">Wait for </w:t>
       </w:r>
       <w:r>
@@ -3797,27 +3957,15 @@
         </w:rPr>
         <w:t xml:space="preserve"> and click </w:t>
       </w:r>
-      <w:proofErr w:type="gramStart"/>
-      <w:r>
-        <w:rPr>
-          <w:rFonts w:asciiTheme="minorBidi" w:hAnsiTheme="minorBidi"/>
-          <w:b/>
-          <w:bCs/>
-          <w:sz w:val="20"/>
-          <w:szCs w:val="20"/>
-        </w:rPr>
-        <w:t>Next</w:t>
-      </w:r>
-      <w:proofErr w:type="gramEnd"/>
-      <w:r>
-        <w:rPr>
-          <w:rFonts w:asciiTheme="minorBidi" w:hAnsiTheme="minorBidi"/>
-          <w:b/>
-          <w:bCs/>
-          <w:sz w:val="20"/>
-          <w:szCs w:val="20"/>
-        </w:rPr>
-        <w:t xml:space="preserve"> &gt;</w:t>
+      <w:r>
+        <w:rPr>
+          <w:rFonts w:asciiTheme="minorBidi" w:hAnsiTheme="minorBidi"/>
+          <w:b/>
+          <w:bCs/>
+          <w:sz w:val="20"/>
+          <w:szCs w:val="20"/>
+        </w:rPr>
+        <w:t>Next &gt;</w:t>
       </w:r>
       <w:r>
         <w:rPr>
@@ -4881,6 +5029,7 @@
           <w:sz w:val="20"/>
           <w:szCs w:val="20"/>
         </w:rPr>
+        <w:lastRenderedPageBreak/>
         <w:t>Check</w:t>
       </w:r>
       <w:r>
@@ -5060,7 +5209,6 @@
           <w:sz w:val="20"/>
           <w:szCs w:val="20"/>
         </w:rPr>
-        <w:lastRenderedPageBreak/>
         <w:t xml:space="preserve">Do </w:t>
       </w:r>
       <w:r>
@@ -5304,7 +5452,7 @@
         </w:rPr>
         <w:t xml:space="preserve"> here: </w:t>
       </w:r>
-      <w:hyperlink r:id="rId20" w:history="1">
+      <w:hyperlink r:id="rId22" w:history="1">
         <w:r>
           <w:rPr>
             <w:rStyle w:val="Hyperlink"/>
@@ -5345,7 +5493,111 @@
           <w:sz w:val="20"/>
           <w:szCs w:val="20"/>
         </w:rPr>
-        <w:t>19</w:t>
+        <w:t>21.</w:t>
+      </w:r>
+    </w:p>
+    <w:p>
+      <w:pPr>
+        <w:pStyle w:val="a3"/>
+        <w:numPr>
+          <w:ilvl w:val="1"/>
+          <w:numId w:val="2"/>
+        </w:numPr>
+        <w:ind w:left="1276" w:hanging="567"/>
+        <w:rPr>
+          <w:rFonts w:asciiTheme="minorBidi" w:hAnsiTheme="minorBidi"/>
+          <w:sz w:val="20"/>
+          <w:szCs w:val="20"/>
+        </w:rPr>
+      </w:pPr>
+      <w:r>
+        <w:rPr>
+          <w:rFonts w:asciiTheme="minorBidi" w:hAnsiTheme="minorBidi"/>
+          <w:sz w:val="20"/>
+          <w:szCs w:val="20"/>
+        </w:rPr>
+        <w:t xml:space="preserve">Complete the </w:t>
+      </w:r>
+      <w:r>
+        <w:rPr>
+          <w:rFonts w:asciiTheme="minorBidi" w:hAnsiTheme="minorBidi"/>
+          <w:sz w:val="20"/>
+          <w:szCs w:val="20"/>
+        </w:rPr>
+        <w:t>e</w:t>
+      </w:r>
+      <w:r>
+        <w:rPr>
+          <w:rFonts w:asciiTheme="minorBidi" w:hAnsiTheme="minorBidi"/>
+          <w:sz w:val="20"/>
+          <w:szCs w:val="20"/>
+        </w:rPr>
+        <w:t>mail verification.</w:t>
+      </w:r>
+    </w:p>
+    <w:p>
+      <w:pPr>
+        <w:pStyle w:val="a3"/>
+        <w:numPr>
+          <w:ilvl w:val="1"/>
+          <w:numId w:val="2"/>
+        </w:numPr>
+        <w:ind w:left="1276" w:hanging="567"/>
+        <w:rPr>
+          <w:rFonts w:asciiTheme="minorBidi" w:hAnsiTheme="minorBidi"/>
+          <w:sz w:val="20"/>
+          <w:szCs w:val="20"/>
+        </w:rPr>
+      </w:pPr>
+      <w:r>
+        <w:rPr>
+          <w:rFonts w:asciiTheme="minorBidi" w:hAnsiTheme="minorBidi"/>
+          <w:sz w:val="20"/>
+          <w:szCs w:val="20"/>
+        </w:rPr>
+        <w:t xml:space="preserve">Setup all </w:t>
+      </w:r>
+      <w:r>
+        <w:rPr>
+          <w:rFonts w:asciiTheme="minorBidi" w:hAnsiTheme="minorBidi"/>
+          <w:b/>
+          <w:bCs/>
+          <w:sz w:val="20"/>
+          <w:szCs w:val="20"/>
+        </w:rPr>
+        <w:t>GitHub</w:t>
+      </w:r>
+      <w:r>
+        <w:rPr>
+          <w:rFonts w:asciiTheme="minorBidi" w:hAnsiTheme="minorBidi"/>
+          <w:sz w:val="20"/>
+          <w:szCs w:val="20"/>
+        </w:rPr>
+        <w:t xml:space="preserve"> settings to you</w:t>
+      </w:r>
+      <w:r>
+        <w:rPr>
+          <w:rFonts w:asciiTheme="minorBidi" w:hAnsiTheme="minorBidi"/>
+          <w:sz w:val="20"/>
+          <w:szCs w:val="20"/>
+        </w:rPr>
+        <w:t>r</w:t>
+      </w:r>
+      <w:r>
+        <w:rPr>
+          <w:rFonts w:asciiTheme="minorBidi" w:hAnsiTheme="minorBidi"/>
+          <w:sz w:val="20"/>
+          <w:szCs w:val="20"/>
+        </w:rPr>
+        <w:t xml:space="preserve"> lik</w:t>
+      </w:r>
+      <w:r>
+        <w:rPr>
+          <w:rFonts w:asciiTheme="minorBidi" w:hAnsiTheme="minorBidi"/>
+          <w:sz w:val="20"/>
+          <w:szCs w:val="20"/>
+        </w:rPr>
+        <w:t>ing</w:t>
       </w:r>
       <w:r>
         <w:rPr>
@@ -5360,6 +5612,64 @@
       <w:pPr>
         <w:pStyle w:val="a3"/>
         <w:numPr>
+          <w:ilvl w:val="0"/>
+          <w:numId w:val="2"/>
+        </w:numPr>
+        <w:rPr>
+          <w:rFonts w:asciiTheme="minorBidi" w:hAnsiTheme="minorBidi"/>
+          <w:sz w:val="20"/>
+          <w:szCs w:val="20"/>
+        </w:rPr>
+      </w:pPr>
+      <w:r>
+        <w:rPr>
+          <w:rFonts w:asciiTheme="minorBidi" w:hAnsiTheme="minorBidi"/>
+          <w:sz w:val="20"/>
+          <w:szCs w:val="20"/>
+        </w:rPr>
+        <w:t xml:space="preserve">Run </w:t>
+      </w:r>
+      <w:r>
+        <w:rPr>
+          <w:rFonts w:asciiTheme="minorBidi" w:hAnsiTheme="minorBidi"/>
+          <w:b/>
+          <w:bCs/>
+          <w:sz w:val="20"/>
+          <w:szCs w:val="20"/>
+        </w:rPr>
+        <w:t>GitHub for Windows</w:t>
+      </w:r>
+      <w:r>
+        <w:rPr>
+          <w:rFonts w:asciiTheme="minorBidi" w:hAnsiTheme="minorBidi"/>
+          <w:sz w:val="20"/>
+          <w:szCs w:val="20"/>
+        </w:rPr>
+        <w:t xml:space="preserve"> installer </w:t>
+      </w:r>
+      <w:r>
+        <w:rPr>
+          <w:rFonts w:asciiTheme="minorBidi" w:hAnsiTheme="minorBidi"/>
+          <w:b/>
+          <w:bCs/>
+          <w:sz w:val="20"/>
+          <w:szCs w:val="20"/>
+        </w:rPr>
+        <w:t>githubsetup.exe</w:t>
+      </w:r>
+      <w:r>
+        <w:rPr>
+          <w:rFonts w:asciiTheme="minorBidi" w:hAnsiTheme="minorBidi"/>
+          <w:sz w:val="20"/>
+          <w:szCs w:val="20"/>
+        </w:rPr>
+        <w:t>.</w:t>
+      </w:r>
+    </w:p>
+    <w:p>
+      <w:pPr>
+        <w:pStyle w:val="a3"/>
+        <w:numPr>
           <w:ilvl w:val="1"/>
           <w:numId w:val="2"/>
         </w:numPr>
@@ -5376,23 +5686,7 @@
           <w:sz w:val="20"/>
           <w:szCs w:val="20"/>
         </w:rPr>
-        <w:t xml:space="preserve">Complete the </w:t>
-      </w:r>
-      <w:r>
-        <w:rPr>
-          <w:rFonts w:asciiTheme="minorBidi" w:hAnsiTheme="minorBidi"/>
-          <w:sz w:val="20"/>
-          <w:szCs w:val="20"/>
-        </w:rPr>
-        <w:t>e</w:t>
-      </w:r>
-      <w:r>
-        <w:rPr>
-          <w:rFonts w:asciiTheme="minorBidi" w:hAnsiTheme="minorBidi"/>
-          <w:sz w:val="20"/>
-          <w:szCs w:val="20"/>
-        </w:rPr>
-        <w:t>mail verification.</w:t>
+        <w:t>If you get a security warning, approve it.</w:t>
       </w:r>
     </w:p>
     <w:p>
@@ -5415,49 +5709,15 @@
           <w:sz w:val="20"/>
           <w:szCs w:val="20"/>
         </w:rPr>
-        <w:t xml:space="preserve">Setup all </w:t>
-      </w:r>
-      <w:r>
-        <w:rPr>
-          <w:rFonts w:asciiTheme="minorBidi" w:hAnsiTheme="minorBidi"/>
-          <w:b/>
-          <w:bCs/>
-          <w:sz w:val="20"/>
-          <w:szCs w:val="20"/>
-        </w:rPr>
-        <w:t>GitHub</w:t>
-      </w:r>
-      <w:r>
-        <w:rPr>
-          <w:rFonts w:asciiTheme="minorBidi" w:hAnsiTheme="minorBidi"/>
-          <w:sz w:val="20"/>
-          <w:szCs w:val="20"/>
-        </w:rPr>
-        <w:t xml:space="preserve"> settings to you</w:t>
-      </w:r>
-      <w:r>
-        <w:rPr>
-          <w:rFonts w:asciiTheme="minorBidi" w:hAnsiTheme="minorBidi"/>
-          <w:sz w:val="20"/>
-          <w:szCs w:val="20"/>
-        </w:rPr>
-        <w:t>r</w:t>
-      </w:r>
-      <w:r>
-        <w:rPr>
-          <w:rFonts w:asciiTheme="minorBidi" w:hAnsiTheme="minorBidi"/>
-          <w:sz w:val="20"/>
-          <w:szCs w:val="20"/>
-        </w:rPr>
-        <w:t xml:space="preserve"> lik</w:t>
-      </w:r>
-      <w:r>
-        <w:rPr>
-          <w:rFonts w:asciiTheme="minorBidi" w:hAnsiTheme="minorBidi"/>
-          <w:sz w:val="20"/>
-          <w:szCs w:val="20"/>
-        </w:rPr>
-        <w:t>ing</w:t>
+        <w:t xml:space="preserve">This is a web installer so </w:t>
+      </w:r>
+      <w:r>
+        <w:rPr>
+          <w:rFonts w:asciiTheme="minorBidi" w:hAnsiTheme="minorBidi"/>
+          <w:sz w:val="20"/>
+          <w:szCs w:val="20"/>
+        </w:rPr>
+        <w:t>wait for it to finish</w:t>
       </w:r>
       <w:r>
         <w:rPr>
@@ -5472,6 +5732,308 @@
       <w:pPr>
         <w:pStyle w:val="a3"/>
         <w:numPr>
+          <w:ilvl w:val="1"/>
+          <w:numId w:val="2"/>
+        </w:numPr>
+        <w:ind w:left="1276" w:hanging="567"/>
+        <w:rPr>
+          <w:rFonts w:asciiTheme="minorBidi" w:hAnsiTheme="minorBidi"/>
+          <w:sz w:val="20"/>
+          <w:szCs w:val="20"/>
+        </w:rPr>
+      </w:pPr>
+      <w:r>
+        <w:rPr>
+          <w:rFonts w:asciiTheme="minorBidi" w:hAnsiTheme="minorBidi"/>
+          <w:b/>
+          <w:bCs/>
+          <w:sz w:val="20"/>
+          <w:szCs w:val="20"/>
+        </w:rPr>
+        <w:t>GitHub for Windows</w:t>
+      </w:r>
+      <w:r>
+        <w:rPr>
+          <w:rFonts w:asciiTheme="minorBidi" w:hAnsiTheme="minorBidi"/>
+          <w:sz w:val="20"/>
+          <w:szCs w:val="20"/>
+        </w:rPr>
+        <w:t xml:space="preserve"> will run automatically</w:t>
+      </w:r>
+      <w:r>
+        <w:rPr>
+          <w:rFonts w:asciiTheme="minorBidi" w:hAnsiTheme="minorBidi"/>
+          <w:sz w:val="20"/>
+          <w:szCs w:val="20"/>
+        </w:rPr>
+        <w:t xml:space="preserve"> so just s</w:t>
+      </w:r>
+      <w:r>
+        <w:rPr>
+          <w:rFonts w:asciiTheme="minorBidi" w:hAnsiTheme="minorBidi"/>
+          <w:sz w:val="20"/>
+          <w:szCs w:val="20"/>
+        </w:rPr>
+        <w:t>ign in and confirm the email setting.</w:t>
+      </w:r>
+    </w:p>
+    <w:p>
+      <w:pPr>
+        <w:pStyle w:val="a3"/>
+        <w:numPr>
+          <w:ilvl w:val="1"/>
+          <w:numId w:val="2"/>
+        </w:numPr>
+        <w:ind w:left="1276" w:hanging="567"/>
+        <w:rPr>
+          <w:rFonts w:asciiTheme="minorBidi" w:hAnsiTheme="minorBidi"/>
+          <w:sz w:val="20"/>
+          <w:szCs w:val="20"/>
+        </w:rPr>
+      </w:pPr>
+      <w:r>
+        <w:rPr>
+          <w:rFonts w:asciiTheme="minorBidi" w:hAnsiTheme="minorBidi"/>
+          <w:sz w:val="20"/>
+          <w:szCs w:val="20"/>
+        </w:rPr>
+        <w:t xml:space="preserve">The </w:t>
+      </w:r>
+      <w:r>
+        <w:rPr>
+          <w:rFonts w:asciiTheme="minorBidi" w:hAnsiTheme="minorBidi"/>
+          <w:b/>
+          <w:bCs/>
+          <w:sz w:val="20"/>
+          <w:szCs w:val="20"/>
+        </w:rPr>
+        <w:t>Find local repositories</w:t>
+      </w:r>
+      <w:r>
+        <w:rPr>
+          <w:rFonts w:asciiTheme="minorBidi" w:hAnsiTheme="minorBidi"/>
+          <w:sz w:val="20"/>
+          <w:szCs w:val="20"/>
+        </w:rPr>
+        <w:t xml:space="preserve"> window opens. Click </w:t>
+      </w:r>
+      <w:r>
+        <w:rPr>
+          <w:rFonts w:asciiTheme="minorBidi" w:hAnsiTheme="minorBidi"/>
+          <w:b/>
+          <w:bCs/>
+          <w:sz w:val="20"/>
+          <w:szCs w:val="20"/>
+        </w:rPr>
+        <w:t>Skip</w:t>
+      </w:r>
+      <w:r>
+        <w:rPr>
+          <w:rFonts w:asciiTheme="minorBidi" w:hAnsiTheme="minorBidi"/>
+          <w:sz w:val="20"/>
+          <w:szCs w:val="20"/>
+        </w:rPr>
+        <w:t>.</w:t>
+      </w:r>
+    </w:p>
+    <w:p>
+      <w:pPr>
+        <w:pStyle w:val="a3"/>
+        <w:numPr>
+          <w:ilvl w:val="1"/>
+          <w:numId w:val="2"/>
+        </w:numPr>
+        <w:ind w:left="1276" w:hanging="567"/>
+        <w:rPr>
+          <w:rFonts w:asciiTheme="minorBidi" w:hAnsiTheme="minorBidi"/>
+          <w:sz w:val="20"/>
+          <w:szCs w:val="20"/>
+        </w:rPr>
+      </w:pPr>
+      <w:r>
+        <w:rPr>
+          <w:rFonts w:asciiTheme="minorBidi" w:hAnsiTheme="minorBidi"/>
+          <w:sz w:val="20"/>
+          <w:szCs w:val="20"/>
+        </w:rPr>
+        <w:t xml:space="preserve">The </w:t>
+      </w:r>
+      <w:r>
+        <w:rPr>
+          <w:rFonts w:asciiTheme="minorBidi" w:hAnsiTheme="minorBidi"/>
+          <w:b/>
+          <w:bCs/>
+          <w:sz w:val="20"/>
+          <w:szCs w:val="20"/>
+        </w:rPr>
+        <w:t>Get started by adding a r</w:t>
+      </w:r>
+      <w:r>
+        <w:rPr>
+          <w:rFonts w:asciiTheme="minorBidi" w:hAnsiTheme="minorBidi"/>
+          <w:b/>
+          <w:bCs/>
+          <w:sz w:val="20"/>
+          <w:szCs w:val="20"/>
+        </w:rPr>
+        <w:t>epository</w:t>
+      </w:r>
+      <w:r>
+        <w:rPr>
+          <w:rFonts w:asciiTheme="minorBidi" w:hAnsiTheme="minorBidi"/>
+          <w:sz w:val="20"/>
+          <w:szCs w:val="20"/>
+        </w:rPr>
+        <w:t xml:space="preserve"> window open</w:t>
+      </w:r>
+      <w:r>
+        <w:rPr>
+          <w:rFonts w:asciiTheme="minorBidi" w:hAnsiTheme="minorBidi"/>
+          <w:sz w:val="20"/>
+          <w:szCs w:val="20"/>
+        </w:rPr>
+        <w:t>s</w:t>
+      </w:r>
+      <w:r>
+        <w:rPr>
+          <w:rFonts w:asciiTheme="minorBidi" w:hAnsiTheme="minorBidi"/>
+          <w:sz w:val="20"/>
+          <w:szCs w:val="20"/>
+        </w:rPr>
+        <w:t>. Disregard</w:t>
+      </w:r>
+      <w:r>
+        <w:rPr>
+          <w:rFonts w:asciiTheme="minorBidi" w:hAnsiTheme="minorBidi"/>
+          <w:sz w:val="20"/>
+          <w:szCs w:val="20"/>
+        </w:rPr>
+        <w:t xml:space="preserve"> and</w:t>
+      </w:r>
+      <w:r>
+        <w:rPr>
+          <w:rFonts w:asciiTheme="minorBidi" w:hAnsiTheme="minorBidi"/>
+          <w:sz w:val="20"/>
+          <w:szCs w:val="20"/>
+        </w:rPr>
+        <w:t xml:space="preserve"> click the </w:t>
+      </w:r>
+      <w:r>
+        <w:rPr>
+          <w:rFonts w:asciiTheme="minorBidi" w:hAnsiTheme="minorBidi"/>
+          <w:b/>
+          <w:bCs/>
+          <w:sz w:val="20"/>
+          <w:szCs w:val="20"/>
+        </w:rPr>
+        <w:t>settings</w:t>
+      </w:r>
+      <w:r>
+        <w:rPr>
+          <w:rFonts w:asciiTheme="minorBidi" w:hAnsiTheme="minorBidi"/>
+          <w:sz w:val="20"/>
+          <w:szCs w:val="20"/>
+        </w:rPr>
+        <w:t xml:space="preserve"> icon at the top right.</w:t>
+      </w:r>
+    </w:p>
+    <w:p>
+      <w:pPr>
+        <w:pStyle w:val="a3"/>
+        <w:numPr>
+          <w:ilvl w:val="1"/>
+          <w:numId w:val="2"/>
+        </w:numPr>
+        <w:ind w:left="1276" w:hanging="567"/>
+        <w:rPr>
+          <w:rFonts w:asciiTheme="minorBidi" w:hAnsiTheme="minorBidi"/>
+          <w:sz w:val="20"/>
+          <w:szCs w:val="20"/>
+        </w:rPr>
+      </w:pPr>
+      <w:r>
+        <w:rPr>
+          <w:rFonts w:asciiTheme="minorBidi" w:hAnsiTheme="minorBidi"/>
+          <w:sz w:val="20"/>
+          <w:szCs w:val="20"/>
+        </w:rPr>
+        <w:t xml:space="preserve">Click </w:t>
+      </w:r>
+      <w:r>
+        <w:rPr>
+          <w:rFonts w:asciiTheme="minorBidi" w:hAnsiTheme="minorBidi"/>
+          <w:b/>
+          <w:bCs/>
+          <w:sz w:val="20"/>
+          <w:szCs w:val="20"/>
+        </w:rPr>
+        <w:t>O</w:t>
+      </w:r>
+      <w:r>
+        <w:rPr>
+          <w:rFonts w:asciiTheme="minorBidi" w:hAnsiTheme="minorBidi"/>
+          <w:b/>
+          <w:bCs/>
+          <w:sz w:val="20"/>
+          <w:szCs w:val="20"/>
+        </w:rPr>
+        <w:t>ptions</w:t>
+      </w:r>
+      <w:r>
+        <w:rPr>
+          <w:rFonts w:asciiTheme="minorBidi" w:hAnsiTheme="minorBidi"/>
+          <w:sz w:val="20"/>
+          <w:szCs w:val="20"/>
+        </w:rPr>
+        <w:t xml:space="preserve"> </w:t>
+      </w:r>
+      <w:r>
+        <w:rPr>
+          <w:rFonts w:asciiTheme="minorBidi" w:hAnsiTheme="minorBidi"/>
+          <w:sz w:val="20"/>
+          <w:szCs w:val="20"/>
+        </w:rPr>
+        <w:t>and set whatever</w:t>
+      </w:r>
+      <w:r>
+        <w:rPr>
+          <w:rFonts w:asciiTheme="minorBidi" w:hAnsiTheme="minorBidi"/>
+          <w:sz w:val="20"/>
+          <w:szCs w:val="20"/>
+        </w:rPr>
+        <w:t xml:space="preserve"> you like.</w:t>
+      </w:r>
+      <w:r>
+        <w:rPr>
+          <w:rFonts w:asciiTheme="minorBidi" w:hAnsiTheme="minorBidi"/>
+          <w:sz w:val="20"/>
+          <w:szCs w:val="20"/>
+        </w:rPr>
+        <w:t xml:space="preserve"> Click </w:t>
+      </w:r>
+      <w:r>
+        <w:rPr>
+          <w:rFonts w:asciiTheme="minorBidi" w:hAnsiTheme="minorBidi"/>
+          <w:b/>
+          <w:bCs/>
+          <w:sz w:val="20"/>
+          <w:szCs w:val="20"/>
+        </w:rPr>
+        <w:t>Update</w:t>
+      </w:r>
+      <w:r>
+        <w:rPr>
+          <w:rFonts w:asciiTheme="minorBidi" w:hAnsiTheme="minorBidi"/>
+          <w:sz w:val="20"/>
+          <w:szCs w:val="20"/>
+        </w:rPr>
+        <w:t>.</w:t>
+      </w:r>
+    </w:p>
+    <w:p>
+      <w:pPr>
+        <w:pStyle w:val="a3"/>
+        <w:numPr>
           <w:ilvl w:val="0"/>
           <w:numId w:val="2"/>
         </w:numPr>
@@ -5487,431 +6049,9 @@
           <w:sz w:val="20"/>
           <w:szCs w:val="20"/>
         </w:rPr>
-        <w:t xml:space="preserve">Run </w:t>
-      </w:r>
-      <w:r>
-        <w:rPr>
-          <w:rFonts w:asciiTheme="minorBidi" w:hAnsiTheme="minorBidi"/>
-          <w:b/>
-          <w:bCs/>
-          <w:sz w:val="20"/>
-          <w:szCs w:val="20"/>
-        </w:rPr>
-        <w:t>GitHub for Windows</w:t>
-      </w:r>
-      <w:r>
-        <w:rPr>
-          <w:rFonts w:asciiTheme="minorBidi" w:hAnsiTheme="minorBidi"/>
-          <w:sz w:val="20"/>
-          <w:szCs w:val="20"/>
-        </w:rPr>
-        <w:t xml:space="preserve"> installer </w:t>
-      </w:r>
-      <w:r>
-        <w:rPr>
-          <w:rFonts w:asciiTheme="minorBidi" w:hAnsiTheme="minorBidi"/>
-          <w:b/>
-          <w:bCs/>
-          <w:sz w:val="20"/>
-          <w:szCs w:val="20"/>
-        </w:rPr>
-        <w:t>githubsetup.exe</w:t>
-      </w:r>
-      <w:r>
-        <w:rPr>
-          <w:rFonts w:asciiTheme="minorBidi" w:hAnsiTheme="minorBidi"/>
-          <w:sz w:val="20"/>
-          <w:szCs w:val="20"/>
-        </w:rPr>
-        <w:t>.</w:t>
-      </w:r>
-    </w:p>
-    <w:p>
-      <w:pPr>
-        <w:pStyle w:val="a3"/>
-        <w:numPr>
-          <w:ilvl w:val="1"/>
-          <w:numId w:val="2"/>
-        </w:numPr>
-        <w:ind w:left="1276" w:hanging="567"/>
-        <w:rPr>
-          <w:rFonts w:asciiTheme="minorBidi" w:hAnsiTheme="minorBidi"/>
-          <w:sz w:val="20"/>
-          <w:szCs w:val="20"/>
-        </w:rPr>
-      </w:pPr>
-      <w:r>
-        <w:rPr>
-          <w:rFonts w:asciiTheme="minorBidi" w:hAnsiTheme="minorBidi"/>
-          <w:sz w:val="20"/>
-          <w:szCs w:val="20"/>
-        </w:rPr>
-        <w:t>If you get a security warning, approve it.</w:t>
-      </w:r>
-    </w:p>
-    <w:p>
-      <w:pPr>
-        <w:pStyle w:val="a3"/>
-        <w:numPr>
-          <w:ilvl w:val="1"/>
-          <w:numId w:val="2"/>
-        </w:numPr>
-        <w:ind w:left="1276" w:hanging="567"/>
-        <w:rPr>
-          <w:rFonts w:asciiTheme="minorBidi" w:hAnsiTheme="minorBidi"/>
-          <w:sz w:val="20"/>
-          <w:szCs w:val="20"/>
-        </w:rPr>
-      </w:pPr>
-      <w:r>
-        <w:rPr>
-          <w:rFonts w:asciiTheme="minorBidi" w:hAnsiTheme="minorBidi"/>
-          <w:sz w:val="20"/>
-          <w:szCs w:val="20"/>
-        </w:rPr>
-        <w:t xml:space="preserve">This is a web installer so </w:t>
-      </w:r>
-      <w:r>
-        <w:rPr>
-          <w:rFonts w:asciiTheme="minorBidi" w:hAnsiTheme="minorBidi"/>
-          <w:sz w:val="20"/>
-          <w:szCs w:val="20"/>
-        </w:rPr>
-        <w:t>wait for it to finish</w:t>
-      </w:r>
-      <w:r>
-        <w:rPr>
-          <w:rFonts w:asciiTheme="minorBidi" w:hAnsiTheme="minorBidi"/>
-          <w:sz w:val="20"/>
-          <w:szCs w:val="20"/>
-        </w:rPr>
-        <w:t>.</w:t>
-      </w:r>
-    </w:p>
-    <w:p>
-      <w:pPr>
-        <w:pStyle w:val="a3"/>
-        <w:numPr>
-          <w:ilvl w:val="1"/>
-          <w:numId w:val="2"/>
-        </w:numPr>
-        <w:ind w:left="1276" w:hanging="567"/>
-        <w:rPr>
-          <w:rFonts w:asciiTheme="minorBidi" w:hAnsiTheme="minorBidi"/>
-          <w:sz w:val="20"/>
-          <w:szCs w:val="20"/>
-        </w:rPr>
-      </w:pPr>
-      <w:r>
-        <w:rPr>
-          <w:rFonts w:asciiTheme="minorBidi" w:hAnsiTheme="minorBidi"/>
-          <w:b/>
-          <w:bCs/>
-          <w:sz w:val="20"/>
-          <w:szCs w:val="20"/>
-        </w:rPr>
-        <w:t>GitHub for Windows</w:t>
-      </w:r>
-      <w:r>
-        <w:rPr>
-          <w:rFonts w:asciiTheme="minorBidi" w:hAnsiTheme="minorBidi"/>
-          <w:sz w:val="20"/>
-          <w:szCs w:val="20"/>
-        </w:rPr>
-        <w:t xml:space="preserve"> will run automatically</w:t>
-      </w:r>
-      <w:r>
-        <w:rPr>
-          <w:rFonts w:asciiTheme="minorBidi" w:hAnsiTheme="minorBidi"/>
-          <w:sz w:val="20"/>
-          <w:szCs w:val="20"/>
-        </w:rPr>
-        <w:t xml:space="preserve"> so just s</w:t>
-      </w:r>
-      <w:r>
-        <w:rPr>
-          <w:rFonts w:asciiTheme="minorBidi" w:hAnsiTheme="minorBidi"/>
-          <w:sz w:val="20"/>
-          <w:szCs w:val="20"/>
-        </w:rPr>
-        <w:t>ign in and confirm the email setting.</w:t>
-      </w:r>
-    </w:p>
-    <w:p>
-      <w:pPr>
-        <w:pStyle w:val="a3"/>
-        <w:numPr>
-          <w:ilvl w:val="1"/>
-          <w:numId w:val="2"/>
-        </w:numPr>
-        <w:ind w:left="1276" w:hanging="567"/>
-        <w:rPr>
-          <w:rFonts w:asciiTheme="minorBidi" w:hAnsiTheme="minorBidi"/>
-          <w:sz w:val="20"/>
-          <w:szCs w:val="20"/>
-        </w:rPr>
-      </w:pPr>
-      <w:r>
-        <w:rPr>
-          <w:rFonts w:asciiTheme="minorBidi" w:hAnsiTheme="minorBidi"/>
-          <w:sz w:val="20"/>
-          <w:szCs w:val="20"/>
-        </w:rPr>
-        <w:t xml:space="preserve">The </w:t>
-      </w:r>
-      <w:r>
-        <w:rPr>
-          <w:rFonts w:asciiTheme="minorBidi" w:hAnsiTheme="minorBidi"/>
-          <w:b/>
-          <w:bCs/>
-          <w:sz w:val="20"/>
-          <w:szCs w:val="20"/>
-        </w:rPr>
-        <w:t>Find local repositories</w:t>
-      </w:r>
-      <w:r>
-        <w:rPr>
-          <w:rFonts w:asciiTheme="minorBidi" w:hAnsiTheme="minorBidi"/>
-          <w:sz w:val="20"/>
-          <w:szCs w:val="20"/>
-        </w:rPr>
-        <w:t xml:space="preserve"> window opens. Click </w:t>
-      </w:r>
-      <w:r>
-        <w:rPr>
-          <w:rFonts w:asciiTheme="minorBidi" w:hAnsiTheme="minorBidi"/>
-          <w:b/>
-          <w:bCs/>
-          <w:sz w:val="20"/>
-          <w:szCs w:val="20"/>
-        </w:rPr>
-        <w:t>Skip</w:t>
-      </w:r>
-      <w:r>
-        <w:rPr>
-          <w:rFonts w:asciiTheme="minorBidi" w:hAnsiTheme="minorBidi"/>
-          <w:sz w:val="20"/>
-          <w:szCs w:val="20"/>
-        </w:rPr>
-        <w:t>.</w:t>
-      </w:r>
-    </w:p>
-    <w:p>
-      <w:pPr>
-        <w:pStyle w:val="a3"/>
-        <w:numPr>
-          <w:ilvl w:val="1"/>
-          <w:numId w:val="2"/>
-        </w:numPr>
-        <w:ind w:left="1276" w:hanging="567"/>
-        <w:rPr>
-          <w:rFonts w:asciiTheme="minorBidi" w:hAnsiTheme="minorBidi"/>
-          <w:sz w:val="20"/>
-          <w:szCs w:val="20"/>
-        </w:rPr>
-      </w:pPr>
-      <w:r>
-        <w:rPr>
-          <w:rFonts w:asciiTheme="minorBidi" w:hAnsiTheme="minorBidi"/>
-          <w:sz w:val="20"/>
-          <w:szCs w:val="20"/>
-        </w:rPr>
-        <w:t xml:space="preserve">The </w:t>
-      </w:r>
-      <w:r>
-        <w:rPr>
-          <w:rFonts w:asciiTheme="minorBidi" w:hAnsiTheme="minorBidi"/>
-          <w:b/>
-          <w:bCs/>
-          <w:sz w:val="20"/>
-          <w:szCs w:val="20"/>
-        </w:rPr>
-        <w:t>Get started by adding a r</w:t>
-      </w:r>
-      <w:r>
-        <w:rPr>
-          <w:rFonts w:asciiTheme="minorBidi" w:hAnsiTheme="minorBidi"/>
-          <w:b/>
-          <w:bCs/>
-          <w:sz w:val="20"/>
-          <w:szCs w:val="20"/>
-        </w:rPr>
-        <w:t>epository</w:t>
-      </w:r>
-      <w:r>
-        <w:rPr>
-          <w:rFonts w:asciiTheme="minorBidi" w:hAnsiTheme="minorBidi"/>
-          <w:sz w:val="20"/>
-          <w:szCs w:val="20"/>
-        </w:rPr>
-        <w:t xml:space="preserve"> window open</w:t>
-      </w:r>
-      <w:r>
-        <w:rPr>
-          <w:rFonts w:asciiTheme="minorBidi" w:hAnsiTheme="minorBidi"/>
-          <w:sz w:val="20"/>
-          <w:szCs w:val="20"/>
-        </w:rPr>
-        <w:t>s</w:t>
-      </w:r>
-      <w:r>
-        <w:rPr>
-          <w:rFonts w:asciiTheme="minorBidi" w:hAnsiTheme="minorBidi"/>
-          <w:sz w:val="20"/>
-          <w:szCs w:val="20"/>
-        </w:rPr>
-        <w:t>. Disregard</w:t>
-      </w:r>
-      <w:r>
-        <w:rPr>
-          <w:rFonts w:asciiTheme="minorBidi" w:hAnsiTheme="minorBidi"/>
-          <w:sz w:val="20"/>
-          <w:szCs w:val="20"/>
-        </w:rPr>
-        <w:t xml:space="preserve"> and</w:t>
-      </w:r>
-      <w:r>
-        <w:rPr>
-          <w:rFonts w:asciiTheme="minorBidi" w:hAnsiTheme="minorBidi"/>
-          <w:sz w:val="20"/>
-          <w:szCs w:val="20"/>
-        </w:rPr>
-        <w:t xml:space="preserve"> click the </w:t>
-      </w:r>
-      <w:r>
-        <w:rPr>
-          <w:rFonts w:asciiTheme="minorBidi" w:hAnsiTheme="minorBidi"/>
-          <w:b/>
-          <w:bCs/>
-          <w:sz w:val="20"/>
-          <w:szCs w:val="20"/>
-        </w:rPr>
-        <w:t>settings</w:t>
-      </w:r>
-      <w:r>
-        <w:rPr>
-          <w:rFonts w:asciiTheme="minorBidi" w:hAnsiTheme="minorBidi"/>
-          <w:sz w:val="20"/>
-          <w:szCs w:val="20"/>
-        </w:rPr>
-        <w:t xml:space="preserve"> icon at the top right.</w:t>
-      </w:r>
-    </w:p>
-    <w:p>
-      <w:pPr>
-        <w:pStyle w:val="a3"/>
-        <w:numPr>
-          <w:ilvl w:val="1"/>
-          <w:numId w:val="2"/>
-        </w:numPr>
-        <w:ind w:left="1276" w:hanging="567"/>
-        <w:rPr>
-          <w:rFonts w:asciiTheme="minorBidi" w:hAnsiTheme="minorBidi"/>
-          <w:sz w:val="20"/>
-          <w:szCs w:val="20"/>
-        </w:rPr>
-      </w:pPr>
-      <w:r>
-        <w:rPr>
-          <w:rFonts w:asciiTheme="minorBidi" w:hAnsiTheme="minorBidi"/>
-          <w:sz w:val="20"/>
-          <w:szCs w:val="20"/>
-        </w:rPr>
-        <w:t xml:space="preserve">Click </w:t>
-      </w:r>
-      <w:r>
-        <w:rPr>
-          <w:rFonts w:asciiTheme="minorBidi" w:hAnsiTheme="minorBidi"/>
-          <w:b/>
-          <w:bCs/>
-          <w:sz w:val="20"/>
-          <w:szCs w:val="20"/>
-        </w:rPr>
-        <w:t>O</w:t>
-      </w:r>
-      <w:r>
-        <w:rPr>
-          <w:rFonts w:asciiTheme="minorBidi" w:hAnsiTheme="minorBidi"/>
-          <w:b/>
-          <w:bCs/>
-          <w:sz w:val="20"/>
-          <w:szCs w:val="20"/>
-        </w:rPr>
-        <w:t>ptions</w:t>
-      </w:r>
-      <w:r>
-        <w:rPr>
-          <w:rFonts w:asciiTheme="minorBidi" w:hAnsiTheme="minorBidi"/>
-          <w:sz w:val="20"/>
-          <w:szCs w:val="20"/>
-        </w:rPr>
-        <w:t xml:space="preserve"> </w:t>
-      </w:r>
-      <w:r>
-        <w:rPr>
-          <w:rFonts w:asciiTheme="minorBidi" w:hAnsiTheme="minorBidi"/>
-          <w:sz w:val="20"/>
-          <w:szCs w:val="20"/>
-        </w:rPr>
-        <w:t>and set whatever</w:t>
-      </w:r>
-      <w:r>
-        <w:rPr>
-          <w:rFonts w:asciiTheme="minorBidi" w:hAnsiTheme="minorBidi"/>
-          <w:sz w:val="20"/>
-          <w:szCs w:val="20"/>
-        </w:rPr>
-        <w:t xml:space="preserve"> you like.</w:t>
-      </w:r>
-      <w:r>
-        <w:rPr>
-          <w:rFonts w:asciiTheme="minorBidi" w:hAnsiTheme="minorBidi"/>
-          <w:sz w:val="20"/>
-          <w:szCs w:val="20"/>
-        </w:rPr>
-        <w:t xml:space="preserve"> Click </w:t>
-      </w:r>
-      <w:r>
-        <w:rPr>
-          <w:rFonts w:asciiTheme="minorBidi" w:hAnsiTheme="minorBidi"/>
-          <w:b/>
-          <w:bCs/>
-          <w:sz w:val="20"/>
-          <w:szCs w:val="20"/>
-        </w:rPr>
-        <w:t>Update</w:t>
-      </w:r>
-      <w:r>
-        <w:rPr>
-          <w:rFonts w:asciiTheme="minorBidi" w:hAnsiTheme="minorBidi"/>
-          <w:sz w:val="20"/>
-          <w:szCs w:val="20"/>
-        </w:rPr>
-        <w:t>.</w:t>
-      </w:r>
-    </w:p>
-    <w:p>
-      <w:pPr>
-        <w:pStyle w:val="a3"/>
-        <w:numPr>
-          <w:ilvl w:val="0"/>
-          <w:numId w:val="2"/>
-        </w:numPr>
-        <w:rPr>
-          <w:rFonts w:asciiTheme="minorBidi" w:hAnsiTheme="minorBidi"/>
-          <w:sz w:val="20"/>
-          <w:szCs w:val="20"/>
-        </w:rPr>
-      </w:pPr>
-      <w:r>
-        <w:rPr>
-          <w:rFonts w:asciiTheme="minorBidi" w:hAnsiTheme="minorBidi"/>
-          <w:sz w:val="20"/>
-          <w:szCs w:val="20"/>
-        </w:rPr>
         <w:t xml:space="preserve">Browse to this repository: </w:t>
       </w:r>
-      <w:hyperlink r:id="rId21" w:history="1">
+      <w:hyperlink r:id="rId23" w:history="1">
         <w:r>
           <w:rPr>
             <w:rStyle w:val="Hyperlink"/>
@@ -7119,6 +7259,7 @@
           <w:sz w:val="20"/>
           <w:szCs w:val="20"/>
         </w:rPr>
+        <w:lastRenderedPageBreak/>
         <w:t xml:space="preserve">If you get an error about </w:t>
       </w:r>
       <w:r>
@@ -7163,29 +7304,81 @@
           <w:sz w:val="20"/>
           <w:szCs w:val="20"/>
         </w:rPr>
+        <w:t xml:space="preserve"> Run </w:t>
+      </w:r>
+      <w:r>
+        <w:rPr>
+          <w:rFonts w:asciiTheme="minorBidi" w:hAnsiTheme="minorBidi"/>
+          <w:b/>
+          <w:bCs/>
+          <w:sz w:val="20"/>
+          <w:szCs w:val="20"/>
+        </w:rPr>
+        <w:t>Microsoft</w:t>
+      </w:r>
+      <w:r>
+        <w:rPr>
+          <w:rFonts w:asciiTheme="minorBidi" w:hAnsiTheme="minorBidi"/>
+          <w:sz w:val="20"/>
+          <w:szCs w:val="20"/>
+        </w:rPr>
         <w:t xml:space="preserve"> </w:t>
       </w:r>
       <w:r>
         <w:rPr>
           <w:rFonts w:asciiTheme="minorBidi" w:hAnsiTheme="minorBidi"/>
-          <w:sz w:val="20"/>
-          <w:szCs w:val="20"/>
-        </w:rPr>
-        <w:t xml:space="preserve">Run </w:t>
-      </w:r>
-      <w:r>
-        <w:rPr>
-          <w:rFonts w:asciiTheme="minorBidi" w:hAnsiTheme="minorBidi"/>
-          <w:b/>
-          <w:bCs/>
-          <w:sz w:val="20"/>
-          <w:szCs w:val="20"/>
-        </w:rPr>
-        <w:t>Microsoft</w:t>
-      </w:r>
-      <w:r>
-        <w:rPr>
-          <w:rFonts w:asciiTheme="minorBidi" w:hAnsiTheme="minorBidi"/>
+          <w:b/>
+          <w:bCs/>
+          <w:sz w:val="20"/>
+          <w:szCs w:val="20"/>
+        </w:rPr>
+        <w:t>Visual Studio 2013</w:t>
+      </w:r>
+      <w:r>
+        <w:rPr>
+          <w:rFonts w:asciiTheme="minorBidi" w:hAnsiTheme="minorBidi"/>
+          <w:sz w:val="20"/>
+          <w:szCs w:val="20"/>
+        </w:rPr>
+        <w:t>.</w:t>
+      </w:r>
+    </w:p>
+    <w:p>
+      <w:pPr>
+        <w:pStyle w:val="a3"/>
+        <w:numPr>
+          <w:ilvl w:val="0"/>
+          <w:numId w:val="2"/>
+        </w:numPr>
+        <w:rPr>
+          <w:rFonts w:asciiTheme="minorBidi" w:hAnsiTheme="minorBidi"/>
+          <w:sz w:val="20"/>
+          <w:szCs w:val="20"/>
+        </w:rPr>
+      </w:pPr>
+      <w:r>
+        <w:rPr>
+          <w:rFonts w:asciiTheme="minorBidi" w:hAnsiTheme="minorBidi"/>
+          <w:sz w:val="20"/>
+          <w:szCs w:val="20"/>
+        </w:rPr>
+        <w:t xml:space="preserve">Click </w:t>
+      </w:r>
+      <w:r>
+        <w:rPr>
+          <w:rFonts w:asciiTheme="minorBidi" w:hAnsiTheme="minorBidi"/>
+          <w:b/>
+          <w:bCs/>
+          <w:sz w:val="20"/>
+          <w:szCs w:val="20"/>
+        </w:rPr>
+        <w:t>TOOLS</w:t>
+      </w:r>
+      <w:r>
+        <w:rPr>
+          <w:rFonts w:asciiTheme="minorBidi" w:hAnsiTheme="minorBidi" w:hint="cs"/>
+          <w:b/>
+          <w:bCs/>
           <w:sz w:val="20"/>
           <w:szCs w:val="20"/>
         </w:rPr>
@@ -7199,7 +7392,27 @@
           <w:sz w:val="20"/>
           <w:szCs w:val="20"/>
         </w:rPr>
-        <w:t>Visual Studio 2013</w:t>
+        <w:t>–</w:t>
+      </w:r>
+      <w:r>
+        <w:rPr>
+          <w:rFonts w:asciiTheme="minorBidi" w:hAnsiTheme="minorBidi" w:hint="cs"/>
+          <w:b/>
+          <w:bCs/>
+          <w:sz w:val="20"/>
+          <w:szCs w:val="20"/>
+        </w:rPr>
+        <w:t xml:space="preserve"> </w:t>
+      </w:r>
+      <w:r>
+        <w:rPr>
+          <w:rFonts w:asciiTheme="minorBidi" w:hAnsiTheme="minorBidi"/>
+          <w:b/>
+          <w:bCs/>
+          <w:sz w:val="20"/>
+          <w:szCs w:val="20"/>
+        </w:rPr>
+        <w:t>Import and Export Settings</w:t>
       </w:r>
       <w:r>
         <w:rPr>
@@ -7214,9 +7427,10 @@
       <w:pPr>
         <w:pStyle w:val="a3"/>
         <w:numPr>
-          <w:ilvl w:val="0"/>
-          <w:numId w:val="2"/>
-        </w:numPr>
+          <w:ilvl w:val="1"/>
+          <w:numId w:val="2"/>
+        </w:numPr>
+        <w:ind w:left="1276" w:hanging="567"/>
         <w:rPr>
           <w:rFonts w:asciiTheme="minorBidi" w:hAnsiTheme="minorBidi"/>
           <w:sz w:val="20"/>
@@ -7239,47 +7453,7 @@
           <w:sz w:val="20"/>
           <w:szCs w:val="20"/>
         </w:rPr>
-        <w:t>TOOLS</w:t>
-      </w:r>
-      <w:r>
-        <w:rPr>
-          <w:rFonts w:asciiTheme="minorBidi" w:hAnsiTheme="minorBidi" w:hint="cs"/>
-          <w:b/>
-          <w:bCs/>
-          <w:sz w:val="20"/>
-          <w:szCs w:val="20"/>
-        </w:rPr>
-        <w:t xml:space="preserve"> </w:t>
-      </w:r>
-      <w:r>
-        <w:rPr>
-          <w:rFonts w:asciiTheme="minorBidi" w:hAnsiTheme="minorBidi"/>
-          <w:b/>
-          <w:bCs/>
-          <w:sz w:val="20"/>
-          <w:szCs w:val="20"/>
-        </w:rPr>
-        <w:t>-</w:t>
-      </w:r>
-      <w:r>
-        <w:rPr>
-          <w:rFonts w:asciiTheme="minorBidi" w:hAnsiTheme="minorBidi" w:hint="cs"/>
-          <w:b/>
-          <w:bCs/>
-          <w:sz w:val="20"/>
-          <w:szCs w:val="20"/>
-        </w:rPr>
-        <w:t xml:space="preserve"> </w:t>
-      </w:r>
-      <w:r>
-        <w:rPr>
-          <w:rFonts w:asciiTheme="minorBidi" w:hAnsiTheme="minorBidi"/>
-          <w:b/>
-          <w:bCs/>
-          <w:sz w:val="20"/>
-          <w:szCs w:val="20"/>
-        </w:rPr>
-        <w:t>Options</w:t>
+        <w:t>Import selected environment settings</w:t>
       </w:r>
       <w:r>
         <w:rPr>
@@ -7310,77 +7484,17 @@
           <w:sz w:val="20"/>
           <w:szCs w:val="20"/>
         </w:rPr>
-        <w:t xml:space="preserve">In the left pane, the </w:t>
-      </w:r>
-      <w:r>
-        <w:rPr>
-          <w:rFonts w:asciiTheme="minorBidi" w:hAnsiTheme="minorBidi" w:hint="cs"/>
-          <w:b/>
-          <w:bCs/>
-          <w:sz w:val="20"/>
-          <w:szCs w:val="20"/>
-        </w:rPr>
-        <w:t>E</w:t>
-      </w:r>
-      <w:r>
-        <w:rPr>
-          <w:rFonts w:asciiTheme="minorBidi" w:hAnsiTheme="minorBidi"/>
-          <w:b/>
-          <w:bCs/>
-          <w:sz w:val="20"/>
-          <w:szCs w:val="20"/>
-        </w:rPr>
-        <w:t>nvironment</w:t>
-      </w:r>
-      <w:r>
-        <w:rPr>
-          <w:rFonts w:asciiTheme="minorBidi" w:hAnsiTheme="minorBidi"/>
-          <w:sz w:val="20"/>
-          <w:szCs w:val="20"/>
-        </w:rPr>
-        <w:t xml:space="preserve"> menu will </w:t>
-      </w:r>
-      <w:r>
-        <w:rPr>
-          <w:rFonts w:asciiTheme="minorBidi" w:hAnsiTheme="minorBidi"/>
-          <w:sz w:val="20"/>
-          <w:szCs w:val="20"/>
-        </w:rPr>
-        <w:t>a</w:t>
-      </w:r>
-      <w:r>
-        <w:rPr>
-          <w:rFonts w:asciiTheme="minorBidi" w:hAnsiTheme="minorBidi"/>
-          <w:sz w:val="20"/>
-          <w:szCs w:val="20"/>
-        </w:rPr>
-        <w:t xml:space="preserve">lready </w:t>
-      </w:r>
-      <w:r>
-        <w:rPr>
-          <w:rFonts w:asciiTheme="minorBidi" w:hAnsiTheme="minorBidi"/>
-          <w:sz w:val="20"/>
-          <w:szCs w:val="20"/>
-        </w:rPr>
-        <w:t xml:space="preserve">be </w:t>
-      </w:r>
-      <w:r>
-        <w:rPr>
-          <w:rFonts w:asciiTheme="minorBidi" w:hAnsiTheme="minorBidi"/>
-          <w:sz w:val="20"/>
-          <w:szCs w:val="20"/>
-        </w:rPr>
-        <w:t xml:space="preserve">open. Select </w:t>
-      </w:r>
-      <w:r>
-        <w:rPr>
-          <w:rFonts w:asciiTheme="minorBidi" w:hAnsiTheme="minorBidi"/>
-          <w:b/>
-          <w:bCs/>
-          <w:sz w:val="20"/>
-          <w:szCs w:val="20"/>
-        </w:rPr>
-        <w:t>Startup</w:t>
+        <w:t xml:space="preserve">Click </w:t>
+      </w:r>
+      <w:r>
+        <w:rPr>
+          <w:rFonts w:asciiTheme="minorBidi" w:hAnsiTheme="minorBidi"/>
+          <w:b/>
+          <w:bCs/>
+          <w:sz w:val="20"/>
+          <w:szCs w:val="20"/>
+        </w:rPr>
+        <w:t>Next &gt;</w:t>
       </w:r>
       <w:r>
         <w:rPr>
@@ -7411,17 +7525,17 @@
           <w:sz w:val="20"/>
           <w:szCs w:val="20"/>
         </w:rPr>
-        <w:t xml:space="preserve">In the right pane, open the top pull down menu and select </w:t>
-      </w:r>
-      <w:r>
-        <w:rPr>
-          <w:rFonts w:asciiTheme="minorBidi" w:hAnsiTheme="minorBidi"/>
-          <w:b/>
-          <w:bCs/>
-          <w:sz w:val="20"/>
-          <w:szCs w:val="20"/>
-        </w:rPr>
-        <w:t>Load last loaded solution</w:t>
+        <w:t xml:space="preserve">Click </w:t>
+      </w:r>
+      <w:r>
+        <w:rPr>
+          <w:rFonts w:asciiTheme="minorBidi" w:hAnsiTheme="minorBidi"/>
+          <w:b/>
+          <w:bCs/>
+          <w:sz w:val="20"/>
+          <w:szCs w:val="20"/>
+        </w:rPr>
+        <w:t>No, just import new settings, overwriting my current settings</w:t>
       </w:r>
       <w:r>
         <w:rPr>
@@ -7452,7 +7566,6 @@
           <w:sz w:val="20"/>
           <w:szCs w:val="20"/>
         </w:rPr>
-        <w:lastRenderedPageBreak/>
         <w:t xml:space="preserve">Click </w:t>
       </w:r>
       <w:r>
@@ -7463,7 +7576,277 @@
           <w:sz w:val="20"/>
           <w:szCs w:val="20"/>
         </w:rPr>
-        <w:t>OK</w:t>
+        <w:t>Next &gt;</w:t>
+      </w:r>
+      <w:r>
+        <w:rPr>
+          <w:rFonts w:asciiTheme="minorBidi" w:hAnsiTheme="minorBidi"/>
+          <w:sz w:val="20"/>
+          <w:szCs w:val="20"/>
+        </w:rPr>
+        <w:t>.</w:t>
+      </w:r>
+    </w:p>
+    <w:p>
+      <w:pPr>
+        <w:pStyle w:val="a3"/>
+        <w:numPr>
+          <w:ilvl w:val="1"/>
+          <w:numId w:val="2"/>
+        </w:numPr>
+        <w:ind w:left="1276" w:hanging="567"/>
+        <w:rPr>
+          <w:rFonts w:asciiTheme="minorBidi" w:hAnsiTheme="minorBidi"/>
+          <w:b/>
+          <w:bCs/>
+          <w:sz w:val="20"/>
+          <w:szCs w:val="20"/>
+        </w:rPr>
+      </w:pPr>
+      <w:r>
+        <w:rPr>
+          <w:rFonts w:asciiTheme="minorBidi" w:hAnsiTheme="minorBidi"/>
+          <w:sz w:val="20"/>
+          <w:szCs w:val="20"/>
+        </w:rPr>
+        <w:t xml:space="preserve">Click </w:t>
+      </w:r>
+      <w:r>
+        <w:rPr>
+          <w:rFonts w:asciiTheme="minorBidi" w:hAnsiTheme="minorBidi"/>
+          <w:b/>
+          <w:bCs/>
+          <w:sz w:val="20"/>
+          <w:szCs w:val="20"/>
+        </w:rPr>
+        <w:t>Browse</w:t>
+      </w:r>
+      <w:r>
+        <w:rPr>
+          <w:rFonts w:asciiTheme="minorBidi" w:hAnsiTheme="minorBidi"/>
+          <w:sz w:val="20"/>
+          <w:szCs w:val="20"/>
+        </w:rPr>
+        <w:t>.</w:t>
+      </w:r>
+    </w:p>
+    <w:p>
+      <w:pPr>
+        <w:pStyle w:val="a3"/>
+        <w:numPr>
+          <w:ilvl w:val="1"/>
+          <w:numId w:val="2"/>
+        </w:numPr>
+        <w:ind w:left="1276" w:hanging="567"/>
+        <w:rPr>
+          <w:rFonts w:asciiTheme="minorBidi" w:hAnsiTheme="minorBidi"/>
+          <w:b/>
+          <w:bCs/>
+          <w:sz w:val="20"/>
+          <w:szCs w:val="20"/>
+        </w:rPr>
+      </w:pPr>
+      <w:r>
+        <w:rPr>
+          <w:rFonts w:asciiTheme="minorBidi" w:hAnsiTheme="minorBidi"/>
+          <w:sz w:val="20"/>
+          <w:szCs w:val="20"/>
+        </w:rPr>
+        <w:t xml:space="preserve">Select the </w:t>
+      </w:r>
+      <w:r>
+        <w:rPr>
+          <w:rFonts w:asciiTheme="minorBidi" w:hAnsiTheme="minorBidi"/>
+          <w:b/>
+          <w:bCs/>
+          <w:sz w:val="20"/>
+          <w:szCs w:val="20"/>
+        </w:rPr>
+        <w:t>exported-</w:t>
+      </w:r>
+      <w:r>
+        <w:rPr>
+          <w:rFonts w:asciiTheme="minorBidi" w:hAnsiTheme="minorBidi"/>
+          <w:sz w:val="20"/>
+          <w:szCs w:val="20"/>
+        </w:rPr>
+        <w:t>yyyy-mm-yy</w:t>
+      </w:r>
+      <w:r>
+        <w:rPr>
+          <w:rFonts w:asciiTheme="minorBidi" w:hAnsiTheme="minorBidi"/>
+          <w:b/>
+          <w:bCs/>
+          <w:sz w:val="20"/>
+          <w:szCs w:val="20"/>
+        </w:rPr>
+        <w:t>.vssettings</w:t>
+      </w:r>
+      <w:r>
+        <w:rPr>
+          <w:rFonts w:asciiTheme="minorBidi" w:hAnsiTheme="minorBidi"/>
+          <w:sz w:val="20"/>
+          <w:szCs w:val="20"/>
+        </w:rPr>
+        <w:t xml:space="preserve"> file you downloaded before.</w:t>
+      </w:r>
+    </w:p>
+    <w:p>
+      <w:pPr>
+        <w:pStyle w:val="a3"/>
+        <w:numPr>
+          <w:ilvl w:val="1"/>
+          <w:numId w:val="2"/>
+        </w:numPr>
+        <w:ind w:left="1276" w:hanging="567"/>
+        <w:rPr>
+          <w:rFonts w:asciiTheme="minorBidi" w:hAnsiTheme="minorBidi"/>
+          <w:b/>
+          <w:bCs/>
+          <w:sz w:val="20"/>
+          <w:szCs w:val="20"/>
+        </w:rPr>
+      </w:pPr>
+      <w:r>
+        <w:rPr>
+          <w:rFonts w:asciiTheme="minorBidi" w:hAnsiTheme="minorBidi"/>
+          <w:sz w:val="20"/>
+          <w:szCs w:val="20"/>
+        </w:rPr>
+        <w:t xml:space="preserve">Click </w:t>
+      </w:r>
+      <w:r>
+        <w:rPr>
+          <w:rFonts w:asciiTheme="minorBidi" w:hAnsiTheme="minorBidi"/>
+          <w:b/>
+          <w:bCs/>
+          <w:sz w:val="20"/>
+          <w:szCs w:val="20"/>
+        </w:rPr>
+        <w:t>Open</w:t>
+      </w:r>
+      <w:r>
+        <w:rPr>
+          <w:rFonts w:asciiTheme="minorBidi" w:hAnsiTheme="minorBidi"/>
+          <w:sz w:val="20"/>
+          <w:szCs w:val="20"/>
+        </w:rPr>
+        <w:t>.</w:t>
+      </w:r>
+    </w:p>
+    <w:p>
+      <w:pPr>
+        <w:pStyle w:val="a3"/>
+        <w:numPr>
+          <w:ilvl w:val="1"/>
+          <w:numId w:val="2"/>
+        </w:numPr>
+        <w:ind w:left="1276" w:hanging="567"/>
+        <w:rPr>
+          <w:rFonts w:asciiTheme="minorBidi" w:hAnsiTheme="minorBidi"/>
+          <w:sz w:val="20"/>
+          <w:szCs w:val="20"/>
+        </w:rPr>
+      </w:pPr>
+      <w:r>
+        <w:rPr>
+          <w:rFonts w:asciiTheme="minorBidi" w:hAnsiTheme="minorBidi"/>
+          <w:sz w:val="20"/>
+          <w:szCs w:val="20"/>
+        </w:rPr>
+        <w:t xml:space="preserve">Click </w:t>
+      </w:r>
+      <w:r>
+        <w:rPr>
+          <w:rFonts w:asciiTheme="minorBidi" w:hAnsiTheme="minorBidi"/>
+          <w:b/>
+          <w:bCs/>
+          <w:sz w:val="20"/>
+          <w:szCs w:val="20"/>
+        </w:rPr>
+        <w:t>Next &gt;</w:t>
+      </w:r>
+      <w:r>
+        <w:rPr>
+          <w:rFonts w:asciiTheme="minorBidi" w:hAnsiTheme="minorBidi"/>
+          <w:sz w:val="20"/>
+          <w:szCs w:val="20"/>
+        </w:rPr>
+        <w:t>.</w:t>
+      </w:r>
+    </w:p>
+    <w:p>
+      <w:pPr>
+        <w:pStyle w:val="a3"/>
+        <w:numPr>
+          <w:ilvl w:val="1"/>
+          <w:numId w:val="2"/>
+        </w:numPr>
+        <w:ind w:left="1276" w:hanging="567"/>
+        <w:rPr>
+          <w:rFonts w:asciiTheme="minorBidi" w:hAnsiTheme="minorBidi"/>
+          <w:sz w:val="20"/>
+          <w:szCs w:val="20"/>
+        </w:rPr>
+      </w:pPr>
+      <w:r>
+        <w:rPr>
+          <w:rFonts w:asciiTheme="minorBidi" w:hAnsiTheme="minorBidi"/>
+          <w:sz w:val="20"/>
+          <w:szCs w:val="20"/>
+        </w:rPr>
+        <w:t xml:space="preserve">Click </w:t>
+      </w:r>
+      <w:r>
+        <w:rPr>
+          <w:rFonts w:asciiTheme="minorBidi" w:hAnsiTheme="minorBidi"/>
+          <w:b/>
+          <w:bCs/>
+          <w:sz w:val="20"/>
+          <w:szCs w:val="20"/>
+        </w:rPr>
+        <w:t>Finish</w:t>
+      </w:r>
+      <w:r>
+        <w:rPr>
+          <w:rFonts w:asciiTheme="minorBidi" w:hAnsiTheme="minorBidi"/>
+          <w:sz w:val="20"/>
+          <w:szCs w:val="20"/>
+        </w:rPr>
+        <w:t>.</w:t>
+      </w:r>
+    </w:p>
+    <w:p>
+      <w:pPr>
+        <w:pStyle w:val="a3"/>
+        <w:numPr>
+          <w:ilvl w:val="1"/>
+          <w:numId w:val="2"/>
+        </w:numPr>
+        <w:ind w:left="1276" w:hanging="567"/>
+        <w:rPr>
+          <w:rFonts w:asciiTheme="minorBidi" w:hAnsiTheme="minorBidi"/>
+          <w:sz w:val="20"/>
+          <w:szCs w:val="20"/>
+        </w:rPr>
+      </w:pPr>
+      <w:r>
+        <w:rPr>
+          <w:rFonts w:asciiTheme="minorBidi" w:hAnsiTheme="minorBidi"/>
+          <w:sz w:val="20"/>
+          <w:szCs w:val="20"/>
+        </w:rPr>
+        <w:t xml:space="preserve">Click </w:t>
+      </w:r>
+      <w:r>
+        <w:rPr>
+          <w:rFonts w:asciiTheme="minorBidi" w:hAnsiTheme="minorBidi"/>
+          <w:b/>
+          <w:bCs/>
+          <w:sz w:val="20"/>
+          <w:szCs w:val="20"/>
+        </w:rPr>
+        <w:t>Close</w:t>
       </w:r>
       <w:r>
         <w:rPr>
@@ -8224,29 +8607,7 @@
           <w:sz w:val="20"/>
           <w:szCs w:val="20"/>
         </w:rPr>
-        <w:t>$(IncludePath</w:t>
-      </w:r>
-      <w:proofErr w:type="gramStart"/>
-      <w:r>
-        <w:rPr>
-          <w:rStyle w:val="a4"/>
-          <w:rFonts w:asciiTheme="minorBidi" w:hAnsiTheme="minorBidi"/>
-          <w:color w:val="454545"/>
-          <w:sz w:val="20"/>
-          <w:szCs w:val="20"/>
-        </w:rPr>
-        <w:t>);</w:t>
-      </w:r>
-      <w:proofErr w:type="gramEnd"/>
-      <w:r>
-        <w:rPr>
-          <w:rStyle w:val="a4"/>
-          <w:rFonts w:asciiTheme="minorBidi" w:hAnsiTheme="minorBidi"/>
-          <w:color w:val="454545"/>
-          <w:sz w:val="20"/>
-          <w:szCs w:val="20"/>
-        </w:rPr>
-        <w:t xml:space="preserve">$(DX81_SDK)Include </w:t>
+        <w:t xml:space="preserve">$(IncludePath);$(DX81_SDK)Include </w:t>
       </w:r>
       <w:r>
         <w:rPr>
@@ -8401,29 +8762,7 @@
           <w:sz w:val="20"/>
           <w:szCs w:val="20"/>
         </w:rPr>
-        <w:t>$(LibraryPath</w:t>
-      </w:r>
-      <w:proofErr w:type="gramStart"/>
-      <w:r>
-        <w:rPr>
-          <w:rStyle w:val="a4"/>
-          <w:rFonts w:asciiTheme="minorBidi" w:hAnsiTheme="minorBidi"/>
-          <w:color w:val="454545"/>
-          <w:sz w:val="20"/>
-          <w:szCs w:val="20"/>
-        </w:rPr>
-        <w:t>);</w:t>
-      </w:r>
-      <w:proofErr w:type="gramEnd"/>
-      <w:r>
-        <w:rPr>
-          <w:rStyle w:val="a4"/>
-          <w:rFonts w:asciiTheme="minorBidi" w:hAnsiTheme="minorBidi"/>
-          <w:color w:val="454545"/>
-          <w:sz w:val="20"/>
-          <w:szCs w:val="20"/>
-        </w:rPr>
-        <w:t xml:space="preserve">$(DX81_SDK)Lib </w:t>
+        <w:t xml:space="preserve">$(LibraryPath);$(DX81_SDK)Lib </w:t>
       </w:r>
       <w:r>
         <w:rPr>
@@ -9479,6 +9818,7 @@
           <w:szCs w:val="20"/>
           <w:u w:val="single"/>
         </w:rPr>
+        <w:lastRenderedPageBreak/>
         <w:t>BUILD SECTION</w:t>
       </w:r>
     </w:p>
@@ -9807,7 +10147,6 @@
         </w:rPr>
         <w:t xml:space="preserve"> Those errors are due to the </w:t>
       </w:r>
-      <w:proofErr w:type="spellStart"/>
       <w:r>
         <w:rPr>
           <w:rFonts w:asciiTheme="minorBidi" w:hAnsiTheme="minorBidi"/>
@@ -9818,7 +10157,6 @@
         </w:rPr>
         <w:t>Wix</w:t>
       </w:r>
-      <w:proofErr w:type="spellEnd"/>
       <w:r>
         <w:rPr>
           <w:rFonts w:asciiTheme="minorBidi" w:hAnsiTheme="minorBidi"/>
@@ -9903,7 +10241,6 @@
           <w:sz w:val="20"/>
           <w:szCs w:val="20"/>
         </w:rPr>
-        <w:lastRenderedPageBreak/>
         <w:t xml:space="preserve">At certain screen resolutions, the sim will occupy the entire height of the screen. This will make switching between the sim’s </w:t>
       </w:r>
       <w:r>
@@ -10059,20 +10396,8 @@
           <w:sz w:val="20"/>
           <w:szCs w:val="20"/>
         </w:rPr>
-        <w:t xml:space="preserve">DEBUG - Start </w:t>
-      </w:r>
-      <w:proofErr w:type="gramStart"/>
-      <w:r>
-        <w:rPr>
-          <w:rFonts w:asciiTheme="minorBidi" w:hAnsiTheme="minorBidi"/>
-          <w:b/>
-          <w:bCs/>
-          <w:sz w:val="20"/>
-          <w:szCs w:val="20"/>
-        </w:rPr>
-        <w:t>Debugging</w:t>
-      </w:r>
-      <w:proofErr w:type="gramEnd"/>
+        <w:t>DEBUG - Start Debugging</w:t>
+      </w:r>
       <w:r>
         <w:rPr>
           <w:rFonts w:asciiTheme="minorBidi" w:hAnsiTheme="minorBidi"/>
@@ -10159,19 +10484,7 @@
           <w:sz w:val="20"/>
           <w:szCs w:val="20"/>
         </w:rPr>
-        <w:t>ar</w:t>
-      </w:r>
-      <w:bookmarkStart w:id="0" w:name="_GoBack"/>
-      <w:bookmarkEnd w:id="0"/>
-      <w:r>
-        <w:rPr>
-          <w:rFonts w:asciiTheme="minorBidi" w:hAnsiTheme="minorBidi"/>
-          <w:b/>
-          <w:bCs/>
-          <w:sz w:val="20"/>
-          <w:szCs w:val="20"/>
-        </w:rPr>
-        <w:t xml:space="preserve">e </w:t>
+        <w:t xml:space="preserve">are </w:t>
       </w:r>
       <w:r>
         <w:rPr>
@@ -10877,32 +11190,74 @@
         </w:tabs>
         <w:rPr>
           <w:rFonts w:asciiTheme="minorBidi" w:hAnsiTheme="minorBidi"/>
-          <w:sz w:val="20"/>
-          <w:szCs w:val="20"/>
-        </w:rPr>
-      </w:pPr>
-      <w:r>
-        <w:rPr>
-          <w:rFonts w:asciiTheme="minorBidi" w:hAnsiTheme="minorBidi"/>
-          <w:sz w:val="20"/>
-          <w:szCs w:val="20"/>
-        </w:rPr>
-        <w:t>Go to step 3</w:t>
-      </w:r>
-      <w:r>
-        <w:rPr>
-          <w:rFonts w:asciiTheme="minorBidi" w:hAnsiTheme="minorBidi"/>
-          <w:sz w:val="20"/>
-          <w:szCs w:val="20"/>
-        </w:rPr>
-        <w:t>4.</w:t>
-      </w:r>
-    </w:p>
-    <w:p>
-      <w:pPr>
-        <w:pStyle w:val="a3"/>
-        <w:numPr>
-          <w:ilvl w:val="1"/>
+          <w:b/>
+          <w:bCs/>
+          <w:sz w:val="20"/>
+          <w:szCs w:val="20"/>
+        </w:rPr>
+      </w:pPr>
+      <w:r>
+        <w:rPr>
+          <w:rFonts w:asciiTheme="minorBidi" w:hAnsiTheme="minorBidi"/>
+          <w:sz w:val="20"/>
+          <w:szCs w:val="20"/>
+        </w:rPr>
+        <w:t>Run</w:t>
+      </w:r>
+      <w:r>
+        <w:rPr>
+          <w:rFonts w:asciiTheme="minorBidi" w:hAnsiTheme="minorBidi"/>
+          <w:b/>
+          <w:bCs/>
+          <w:sz w:val="20"/>
+          <w:szCs w:val="20"/>
+        </w:rPr>
+        <w:t xml:space="preserve"> </w:t>
+      </w:r>
+      <w:r>
+        <w:rPr>
+          <w:rFonts w:asciiTheme="minorBidi" w:hAnsiTheme="minorBidi"/>
+          <w:b/>
+          <w:bCs/>
+          <w:sz w:val="20"/>
+          <w:szCs w:val="20"/>
+        </w:rPr>
+        <w:t xml:space="preserve">Microsoft </w:t>
+      </w:r>
+      <w:r>
+        <w:rPr>
+          <w:rFonts w:asciiTheme="minorBidi" w:hAnsiTheme="minorBidi"/>
+          <w:b/>
+          <w:bCs/>
+          <w:sz w:val="20"/>
+          <w:szCs w:val="20"/>
+        </w:rPr>
+        <w:t>Visual Studio 201</w:t>
+      </w:r>
+      <w:r>
+        <w:rPr>
+          <w:rFonts w:asciiTheme="minorBidi" w:hAnsiTheme="minorBidi"/>
+          <w:b/>
+          <w:bCs/>
+          <w:sz w:val="20"/>
+          <w:szCs w:val="20"/>
+        </w:rPr>
+        <w:t>3</w:t>
+      </w:r>
+      <w:r>
+        <w:rPr>
+          <w:rFonts w:asciiTheme="minorBidi" w:hAnsiTheme="minorBidi"/>
+          <w:sz w:val="20"/>
+          <w:szCs w:val="20"/>
+        </w:rPr>
+        <w:t>.</w:t>
+      </w:r>
+    </w:p>
+    <w:p>
+      <w:pPr>
+        <w:pStyle w:val="a3"/>
+        <w:numPr>
+          <w:ilvl w:val="2"/>
           <w:numId w:val="2"/>
         </w:numPr>
         <w:tabs>
@@ -10920,34 +11275,15 @@
           <w:sz w:val="20"/>
           <w:szCs w:val="20"/>
         </w:rPr>
-        <w:t xml:space="preserve">Make sure you do </w:t>
-      </w:r>
-      <w:r>
-        <w:rPr>
-          <w:rFonts w:asciiTheme="minorBidi" w:hAnsiTheme="minorBidi"/>
-          <w:sz w:val="20"/>
-          <w:szCs w:val="20"/>
-          <w:u w:val="single"/>
-        </w:rPr>
-        <w:t>not</w:t>
-      </w:r>
-      <w:r>
-        <w:rPr>
-          <w:rFonts w:asciiTheme="minorBidi" w:hAnsiTheme="minorBidi"/>
-          <w:sz w:val="20"/>
-          <w:szCs w:val="20"/>
-        </w:rPr>
-        <w:t xml:space="preserve"> get any assertions, exceptions or CTD’s until you see the </w:t>
-      </w:r>
-      <w:r>
-        <w:rPr>
-          <w:rFonts w:asciiTheme="minorBidi" w:hAnsiTheme="minorBidi"/>
-          <w:b/>
-          <w:bCs/>
-          <w:sz w:val="20"/>
-          <w:szCs w:val="20"/>
-        </w:rPr>
-        <w:t>UI.</w:t>
+        <w:t>Go to st</w:t>
+      </w:r>
+      <w:r>
+        <w:rPr>
+          <w:rFonts w:asciiTheme="minorBidi" w:hAnsiTheme="minorBidi"/>
+          <w:sz w:val="20"/>
+          <w:szCs w:val="20"/>
+        </w:rPr>
+        <w:t>ep 35 and try again.</w:t>
       </w:r>
     </w:p>
     <w:p>
@@ -10972,25 +11308,34 @@
           <w:sz w:val="20"/>
           <w:szCs w:val="20"/>
         </w:rPr>
-        <w:t xml:space="preserve">If the bottom line of the </w:t>
-      </w:r>
-      <w:r>
-        <w:rPr>
-          <w:rFonts w:asciiTheme="minorBidi" w:hAnsiTheme="minorBidi"/>
-          <w:b/>
-          <w:bCs/>
-          <w:sz w:val="20"/>
-          <w:szCs w:val="20"/>
-        </w:rPr>
-        <w:t>UI</w:t>
-      </w:r>
-      <w:r>
-        <w:rPr>
-          <w:rFonts w:asciiTheme="minorBidi" w:hAnsiTheme="minorBidi"/>
-          <w:sz w:val="20"/>
-          <w:szCs w:val="20"/>
-        </w:rPr>
-        <w:t xml:space="preserve"> is too down, drag the window a bit up to see it.</w:t>
+        <w:t xml:space="preserve">Make sure you do </w:t>
+      </w:r>
+      <w:r>
+        <w:rPr>
+          <w:rFonts w:asciiTheme="minorBidi" w:hAnsiTheme="minorBidi"/>
+          <w:sz w:val="20"/>
+          <w:szCs w:val="20"/>
+          <w:u w:val="single"/>
+        </w:rPr>
+        <w:t>not</w:t>
+      </w:r>
+      <w:r>
+        <w:rPr>
+          <w:rFonts w:asciiTheme="minorBidi" w:hAnsiTheme="minorBidi"/>
+          <w:sz w:val="20"/>
+          <w:szCs w:val="20"/>
+        </w:rPr>
+        <w:t xml:space="preserve"> get any assertions, exceptions or CTD’s until you see the </w:t>
+      </w:r>
+      <w:r>
+        <w:rPr>
+          <w:rFonts w:asciiTheme="minorBidi" w:hAnsiTheme="minorBidi"/>
+          <w:b/>
+          <w:bCs/>
+          <w:sz w:val="20"/>
+          <w:szCs w:val="20"/>
+        </w:rPr>
+        <w:t>UI.</w:t>
       </w:r>
     </w:p>
     <w:p>
@@ -11015,42 +11360,25 @@
           <w:sz w:val="20"/>
           <w:szCs w:val="20"/>
         </w:rPr>
-        <w:t xml:space="preserve">Do </w:t>
-      </w:r>
-      <w:r>
-        <w:rPr>
-          <w:rFonts w:asciiTheme="minorBidi" w:hAnsiTheme="minorBidi"/>
-          <w:sz w:val="20"/>
-          <w:szCs w:val="20"/>
-          <w:u w:val="single"/>
-        </w:rPr>
-        <w:t>not</w:t>
-      </w:r>
-      <w:r>
-        <w:rPr>
-          <w:rFonts w:asciiTheme="minorBidi" w:hAnsiTheme="minorBidi"/>
-          <w:sz w:val="20"/>
-          <w:szCs w:val="20"/>
-        </w:rPr>
-        <w:t xml:space="preserve"> try to play or change settings. Just click </w:t>
-      </w:r>
-      <w:r>
-        <w:rPr>
-          <w:rFonts w:asciiTheme="minorBidi" w:hAnsiTheme="minorBidi"/>
-          <w:b/>
-          <w:bCs/>
-          <w:sz w:val="20"/>
-          <w:szCs w:val="20"/>
-        </w:rPr>
-        <w:t>Eject</w:t>
-      </w:r>
-      <w:r>
-        <w:rPr>
-          <w:rFonts w:asciiTheme="minorBidi" w:hAnsiTheme="minorBidi"/>
-          <w:sz w:val="20"/>
-          <w:szCs w:val="20"/>
-        </w:rPr>
-        <w:t xml:space="preserve"> to exit the sim.</w:t>
+        <w:t xml:space="preserve">If the bottom line of the </w:t>
+      </w:r>
+      <w:r>
+        <w:rPr>
+          <w:rFonts w:asciiTheme="minorBidi" w:hAnsiTheme="minorBidi"/>
+          <w:b/>
+          <w:bCs/>
+          <w:sz w:val="20"/>
+          <w:szCs w:val="20"/>
+        </w:rPr>
+        <w:t>UI</w:t>
+      </w:r>
+      <w:r>
+        <w:rPr>
+          <w:rFonts w:asciiTheme="minorBidi" w:hAnsiTheme="minorBidi"/>
+          <w:sz w:val="20"/>
+          <w:szCs w:val="20"/>
+        </w:rPr>
+        <w:t xml:space="preserve"> is too down, drag the window a bit up to see it.</w:t>
       </w:r>
     </w:p>
     <w:p>
@@ -11075,37 +11403,74 @@
           <w:sz w:val="20"/>
           <w:szCs w:val="20"/>
         </w:rPr>
-        <w:t xml:space="preserve">Quit </w:t>
-      </w:r>
-      <w:r>
-        <w:rPr>
-          <w:rFonts w:asciiTheme="minorBidi" w:hAnsiTheme="minorBidi"/>
-          <w:b/>
-          <w:bCs/>
-          <w:sz w:val="20"/>
-          <w:szCs w:val="20"/>
-        </w:rPr>
-        <w:t xml:space="preserve">Microsoft </w:t>
-      </w:r>
-      <w:r>
-        <w:rPr>
-          <w:rFonts w:asciiTheme="minorBidi" w:hAnsiTheme="minorBidi"/>
-          <w:b/>
-          <w:bCs/>
-          <w:sz w:val="20"/>
-          <w:szCs w:val="20"/>
-        </w:rPr>
-        <w:t>Visual Studio 201</w:t>
-      </w:r>
-      <w:r>
-        <w:rPr>
-          <w:rFonts w:asciiTheme="minorBidi" w:hAnsiTheme="minorBidi"/>
-          <w:b/>
-          <w:bCs/>
-          <w:sz w:val="20"/>
-          <w:szCs w:val="20"/>
-        </w:rPr>
-        <w:t>3</w:t>
+        <w:t xml:space="preserve">Do </w:t>
+      </w:r>
+      <w:r>
+        <w:rPr>
+          <w:rFonts w:asciiTheme="minorBidi" w:hAnsiTheme="minorBidi"/>
+          <w:sz w:val="20"/>
+          <w:szCs w:val="20"/>
+          <w:u w:val="single"/>
+        </w:rPr>
+        <w:t>not</w:t>
+      </w:r>
+      <w:r>
+        <w:rPr>
+          <w:rFonts w:asciiTheme="minorBidi" w:hAnsiTheme="minorBidi"/>
+          <w:sz w:val="20"/>
+          <w:szCs w:val="20"/>
+        </w:rPr>
+        <w:t xml:space="preserve"> try to play or change settings. Just click </w:t>
+      </w:r>
+      <w:r>
+        <w:rPr>
+          <w:rFonts w:asciiTheme="minorBidi" w:hAnsiTheme="minorBidi"/>
+          <w:b/>
+          <w:bCs/>
+          <w:sz w:val="20"/>
+          <w:szCs w:val="20"/>
+        </w:rPr>
+        <w:t>Eject</w:t>
+      </w:r>
+      <w:r>
+        <w:rPr>
+          <w:rFonts w:asciiTheme="minorBidi" w:hAnsiTheme="minorBidi"/>
+          <w:sz w:val="20"/>
+          <w:szCs w:val="20"/>
+        </w:rPr>
+        <w:t xml:space="preserve"> to exit the sim.</w:t>
+      </w:r>
+    </w:p>
+    <w:p>
+      <w:pPr>
+        <w:pStyle w:val="a3"/>
+        <w:numPr>
+          <w:ilvl w:val="0"/>
+          <w:numId w:val="2"/>
+        </w:numPr>
+        <w:rPr>
+          <w:rFonts w:asciiTheme="minorBidi" w:hAnsiTheme="minorBidi"/>
+          <w:sz w:val="20"/>
+          <w:szCs w:val="20"/>
+        </w:rPr>
+      </w:pPr>
+      <w:r>
+        <w:rPr>
+          <w:rFonts w:asciiTheme="minorBidi" w:hAnsiTheme="minorBidi"/>
+          <w:sz w:val="20"/>
+          <w:szCs w:val="20"/>
+        </w:rPr>
+        <w:t xml:space="preserve">Click </w:t>
+      </w:r>
+      <w:r>
+        <w:rPr>
+          <w:rFonts w:asciiTheme="minorBidi" w:hAnsiTheme="minorBidi"/>
+          <w:b/>
+          <w:bCs/>
+          <w:sz w:val="20"/>
+          <w:szCs w:val="20"/>
+        </w:rPr>
+        <w:t>DEBUG – Windows – Breakpoints</w:t>
       </w:r>
       <w:r>
         <w:rPr>
@@ -11120,7 +11485,156 @@
       <w:pPr>
         <w:pStyle w:val="a3"/>
         <w:numPr>
-          <w:ilvl w:val="0"/>
+          <w:ilvl w:val="1"/>
+          <w:numId w:val="2"/>
+        </w:numPr>
+        <w:ind w:left="1276" w:hanging="556"/>
+        <w:rPr>
+          <w:rFonts w:asciiTheme="minorBidi" w:hAnsiTheme="minorBidi"/>
+          <w:sz w:val="20"/>
+          <w:szCs w:val="20"/>
+        </w:rPr>
+      </w:pPr>
+      <w:r>
+        <w:rPr>
+          <w:rFonts w:asciiTheme="minorBidi" w:hAnsiTheme="minorBidi"/>
+          <w:sz w:val="20"/>
+          <w:szCs w:val="20"/>
+        </w:rPr>
+        <w:t xml:space="preserve">Click the </w:t>
+      </w:r>
+      <w:r>
+        <w:rPr>
+          <w:rFonts w:asciiTheme="minorBidi" w:hAnsiTheme="minorBidi"/>
+          <w:b/>
+          <w:bCs/>
+          <w:sz w:val="20"/>
+          <w:szCs w:val="20"/>
+        </w:rPr>
+        <w:t>Import breakpoints from a file</w:t>
+      </w:r>
+      <w:r>
+        <w:rPr>
+          <w:rFonts w:asciiTheme="minorBidi" w:hAnsiTheme="minorBidi"/>
+          <w:sz w:val="20"/>
+          <w:szCs w:val="20"/>
+        </w:rPr>
+        <w:t xml:space="preserve"> menu button.</w:t>
+      </w:r>
+    </w:p>
+    <w:p>
+      <w:pPr>
+        <w:pStyle w:val="a3"/>
+        <w:numPr>
+          <w:ilvl w:val="1"/>
+          <w:numId w:val="2"/>
+        </w:numPr>
+        <w:ind w:left="1276" w:hanging="556"/>
+        <w:rPr>
+          <w:rFonts w:asciiTheme="minorBidi" w:hAnsiTheme="minorBidi"/>
+          <w:sz w:val="20"/>
+          <w:szCs w:val="20"/>
+        </w:rPr>
+      </w:pPr>
+      <w:r>
+        <w:rPr>
+          <w:rFonts w:asciiTheme="minorBidi" w:hAnsiTheme="minorBidi"/>
+          <w:sz w:val="20"/>
+          <w:szCs w:val="20"/>
+        </w:rPr>
+        <w:t xml:space="preserve">Select the </w:t>
+      </w:r>
+      <w:r>
+        <w:rPr>
+          <w:rFonts w:asciiTheme="minorBidi" w:hAnsiTheme="minorBidi"/>
+          <w:b/>
+          <w:bCs/>
+          <w:sz w:val="20"/>
+          <w:szCs w:val="20"/>
+        </w:rPr>
+        <w:t>breakpoints.xml</w:t>
+      </w:r>
+      <w:r>
+        <w:rPr>
+          <w:rFonts w:asciiTheme="minorBidi" w:hAnsiTheme="minorBidi"/>
+          <w:sz w:val="20"/>
+          <w:szCs w:val="20"/>
+        </w:rPr>
+        <w:t xml:space="preserve"> file you downloaded before.</w:t>
+      </w:r>
+    </w:p>
+    <w:p>
+      <w:pPr>
+        <w:pStyle w:val="a3"/>
+        <w:numPr>
+          <w:ilvl w:val="1"/>
+          <w:numId w:val="2"/>
+        </w:numPr>
+        <w:ind w:left="1276" w:hanging="556"/>
+        <w:rPr>
+          <w:rFonts w:asciiTheme="minorBidi" w:hAnsiTheme="minorBidi"/>
+          <w:sz w:val="20"/>
+          <w:szCs w:val="20"/>
+        </w:rPr>
+      </w:pPr>
+      <w:r>
+        <w:rPr>
+          <w:rFonts w:asciiTheme="minorBidi" w:hAnsiTheme="minorBidi"/>
+          <w:sz w:val="20"/>
+          <w:szCs w:val="20"/>
+        </w:rPr>
+        <w:t xml:space="preserve">Click </w:t>
+      </w:r>
+      <w:r>
+        <w:rPr>
+          <w:rFonts w:asciiTheme="minorBidi" w:hAnsiTheme="minorBidi"/>
+          <w:b/>
+          <w:bCs/>
+          <w:sz w:val="20"/>
+          <w:szCs w:val="20"/>
+        </w:rPr>
+        <w:t>Open</w:t>
+      </w:r>
+      <w:r>
+        <w:rPr>
+          <w:rFonts w:asciiTheme="minorBidi" w:hAnsiTheme="minorBidi"/>
+          <w:sz w:val="20"/>
+          <w:szCs w:val="20"/>
+        </w:rPr>
+        <w:t>.</w:t>
+      </w:r>
+      <w:r>
+        <w:rPr>
+          <w:rFonts w:asciiTheme="minorBidi" w:hAnsiTheme="minorBidi"/>
+          <w:sz w:val="20"/>
+          <w:szCs w:val="20"/>
+        </w:rPr>
+        <w:t xml:space="preserve"> Now you have all </w:t>
+      </w:r>
+      <w:r>
+        <w:rPr>
+          <w:rFonts w:asciiTheme="minorBidi" w:hAnsiTheme="minorBidi"/>
+          <w:b/>
+          <w:bCs/>
+          <w:sz w:val="20"/>
+          <w:szCs w:val="20"/>
+        </w:rPr>
+        <w:t>CALLBACK</w:t>
+      </w:r>
+      <w:r>
+        <w:rPr>
+          <w:rFonts w:asciiTheme="minorBidi" w:hAnsiTheme="minorBidi"/>
+          <w:sz w:val="20"/>
+          <w:szCs w:val="20"/>
+        </w:rPr>
+        <w:t xml:space="preserve"> breakpoints already set for you.</w:t>
+      </w:r>
+    </w:p>
+    <w:p>
+      <w:pPr>
+        <w:pStyle w:val="a3"/>
+        <w:numPr>
+          <w:ilvl w:val="1"/>
           <w:numId w:val="2"/>
         </w:numPr>
         <w:tabs>
@@ -11138,6 +11652,69 @@
           <w:sz w:val="20"/>
           <w:szCs w:val="20"/>
         </w:rPr>
+        <w:t xml:space="preserve">Quit </w:t>
+      </w:r>
+      <w:r>
+        <w:rPr>
+          <w:rFonts w:asciiTheme="minorBidi" w:hAnsiTheme="minorBidi"/>
+          <w:b/>
+          <w:bCs/>
+          <w:sz w:val="20"/>
+          <w:szCs w:val="20"/>
+        </w:rPr>
+        <w:t xml:space="preserve">Microsoft </w:t>
+      </w:r>
+      <w:r>
+        <w:rPr>
+          <w:rFonts w:asciiTheme="minorBidi" w:hAnsiTheme="minorBidi"/>
+          <w:b/>
+          <w:bCs/>
+          <w:sz w:val="20"/>
+          <w:szCs w:val="20"/>
+        </w:rPr>
+        <w:t>Visual Studio 201</w:t>
+      </w:r>
+      <w:r>
+        <w:rPr>
+          <w:rFonts w:asciiTheme="minorBidi" w:hAnsiTheme="minorBidi"/>
+          <w:b/>
+          <w:bCs/>
+          <w:sz w:val="20"/>
+          <w:szCs w:val="20"/>
+        </w:rPr>
+        <w:t>3</w:t>
+      </w:r>
+      <w:r>
+        <w:rPr>
+          <w:rFonts w:asciiTheme="minorBidi" w:hAnsiTheme="minorBidi"/>
+          <w:sz w:val="20"/>
+          <w:szCs w:val="20"/>
+        </w:rPr>
+        <w:t>.</w:t>
+      </w:r>
+    </w:p>
+    <w:p>
+      <w:pPr>
+        <w:pStyle w:val="a3"/>
+        <w:numPr>
+          <w:ilvl w:val="0"/>
+          <w:numId w:val="2"/>
+        </w:numPr>
+        <w:tabs>
+          <w:tab w:val="left" w:pos="1276"/>
+        </w:tabs>
+        <w:rPr>
+          <w:rFonts w:asciiTheme="minorBidi" w:hAnsiTheme="minorBidi"/>
+          <w:sz w:val="20"/>
+          <w:szCs w:val="20"/>
+        </w:rPr>
+      </w:pPr>
+      <w:r>
+        <w:rPr>
+          <w:rFonts w:asciiTheme="minorBidi" w:hAnsiTheme="minorBidi"/>
+          <w:sz w:val="20"/>
+          <w:szCs w:val="20"/>
+        </w:rPr>
         <w:t xml:space="preserve">This is a good time to make a full system image backup of your system drive. Trying to uninstall the development components will </w:t>
       </w:r>
       <w:r>
@@ -11299,7 +11876,7 @@
         </w:rPr>
         <w:t xml:space="preserve">If you have any feedback about this guide, or think it can be done better, please email me: </w:t>
       </w:r>
-      <w:hyperlink r:id="rId22" w:history="1">
+      <w:hyperlink r:id="rId24" w:history="1">
         <w:r>
           <w:rPr>
             <w:rStyle w:val="Hyperlink"/>
@@ -13343,7 +13920,7 @@
 </file>
 
 <file path=customXml/itemProps1.xml><?xml version="1.0" encoding="utf-8"?>
-<ds:datastoreItem xmlns:ds="http://schemas.openxmlformats.org/officeDocument/2006/customXml" ds:itemID="{6C74F7CD-D276-4DAD-81CA-595E30578D55}">
+<ds:datastoreItem xmlns:ds="http://schemas.openxmlformats.org/officeDocument/2006/customXml" ds:itemID="{005EE696-D5D1-4F55-9B31-93A22A3A7218}">
   <ds:schemaRefs>
     <ds:schemaRef ds:uri="http://schemas.openxmlformats.org/officeDocument/2006/bibliography"/>
   </ds:schemaRefs>

</xml_diff>